<commit_message>
Class Diagram and UX Diagram Changes
</commit_message>
<xml_diff>
--- a/SnakeGame/Documents/UX Design Document.docx
+++ b/SnakeGame/Documents/UX Design Document.docx
@@ -51,16 +51,16 @@
         <mc:AlternateContent>
           <mc:Choice Requires="wps">
             <w:drawing>
-              <wp:anchor distT="0" distB="0" distL="114300" distR="114300" simplePos="0" relativeHeight="251659264" behindDoc="0" locked="0" layoutInCell="1" allowOverlap="1" wp14:anchorId="48CEF619" wp14:editId="509FB48E">
+              <wp:anchor distT="0" distB="0" distL="114300" distR="114300" simplePos="0" relativeHeight="251659264" behindDoc="0" locked="0" layoutInCell="1" allowOverlap="1" wp14:anchorId="48CEF619" wp14:editId="55384B7B">
                 <wp:simplePos x="0" y="0"/>
                 <wp:positionH relativeFrom="column">
-                  <wp:posOffset>2202180</wp:posOffset>
+                  <wp:posOffset>2171700</wp:posOffset>
                 </wp:positionH>
                 <wp:positionV relativeFrom="paragraph">
-                  <wp:posOffset>251460</wp:posOffset>
+                  <wp:posOffset>1905</wp:posOffset>
                 </wp:positionV>
-                <wp:extent cx="1562100" cy="556260"/>
-                <wp:effectExtent l="0" t="0" r="19050" b="15240"/>
+                <wp:extent cx="1562100" cy="641985"/>
+                <wp:effectExtent l="0" t="0" r="19050" b="24765"/>
                 <wp:wrapNone/>
                 <wp:docPr id="1" name="Rectangle 1"/>
                 <wp:cNvGraphicFramePr/>
@@ -71,7 +71,7 @@
                       <wps:spPr>
                         <a:xfrm>
                           <a:off x="0" y="0"/>
-                          <a:ext cx="1562100" cy="556260"/>
+                          <a:ext cx="1562100" cy="641985"/>
                         </a:xfrm>
                         <a:prstGeom prst="rect">
                           <a:avLst/>
@@ -111,7 +111,19 @@
                               <w:rPr>
                                 <w:color w:val="000000" w:themeColor="text1"/>
                               </w:rPr>
-                              <w:t>Clicks to run Program</w:t>
+                              <w:t>Clicks to r</w:t>
+                            </w:r>
+                            <w:r>
+                              <w:rPr>
+                                <w:color w:val="000000" w:themeColor="text1"/>
+                              </w:rPr>
+                              <w:t>un the application</w:t>
+                            </w:r>
+                            <w:r>
+                              <w:rPr>
+                                <w:color w:val="000000" w:themeColor="text1"/>
+                              </w:rPr>
+                              <w:t xml:space="preserve"> (Snake Game)</w:t>
                             </w:r>
                           </w:p>
                         </w:txbxContent>
@@ -128,12 +140,15 @@
                 <wp14:sizeRelH relativeFrom="margin">
                   <wp14:pctWidth>0</wp14:pctWidth>
                 </wp14:sizeRelH>
+                <wp14:sizeRelV relativeFrom="margin">
+                  <wp14:pctHeight>0</wp14:pctHeight>
+                </wp14:sizeRelV>
               </wp:anchor>
             </w:drawing>
           </mc:Choice>
           <mc:Fallback>
             <w:pict>
-              <v:rect w14:anchorId="48CEF619" id="Rectangle 1" o:spid="_x0000_s1026" style="position:absolute;left:0;text-align:left;margin-left:173.4pt;margin-top:19.8pt;width:123pt;height:43.8pt;z-index:251659264;visibility:visible;mso-wrap-style:square;mso-width-percent:0;mso-wrap-distance-left:9pt;mso-wrap-distance-top:0;mso-wrap-distance-right:9pt;mso-wrap-distance-bottom:0;mso-position-horizontal:absolute;mso-position-horizontal-relative:text;mso-position-vertical:absolute;mso-position-vertical-relative:text;mso-width-percent:0;mso-width-relative:margin;v-text-anchor:middle" o:gfxdata="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" fillcolor="#70ad47 [3209]" strokecolor="black [3213]" strokeweight="1pt">
+              <v:rect w14:anchorId="48CEF619" id="Rectangle 1" o:spid="_x0000_s1026" style="position:absolute;left:0;text-align:left;margin-left:171pt;margin-top:.15pt;width:123pt;height:50.55pt;z-index:251659264;visibility:visible;mso-wrap-style:square;mso-width-percent:0;mso-height-percent:0;mso-wrap-distance-left:9pt;mso-wrap-distance-top:0;mso-wrap-distance-right:9pt;mso-wrap-distance-bottom:0;mso-position-horizontal:absolute;mso-position-horizontal-relative:text;mso-position-vertical:absolute;mso-position-vertical-relative:text;mso-width-percent:0;mso-height-percent:0;mso-width-relative:margin;mso-height-relative:margin;v-text-anchor:middle" o:gfxdata="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" fillcolor="#70ad47 [3209]" strokecolor="black [3213]" strokeweight="1pt">
                 <v:textbox>
                   <w:txbxContent>
                     <w:p>
@@ -147,7 +162,19 @@
                         <w:rPr>
                           <w:color w:val="000000" w:themeColor="text1"/>
                         </w:rPr>
-                        <w:t>Clicks to run Program</w:t>
+                        <w:t>Clicks to r</w:t>
+                      </w:r>
+                      <w:r>
+                        <w:rPr>
+                          <w:color w:val="000000" w:themeColor="text1"/>
+                        </w:rPr>
+                        <w:t>un the application</w:t>
+                      </w:r>
+                      <w:r>
+                        <w:rPr>
+                          <w:color w:val="000000" w:themeColor="text1"/>
+                        </w:rPr>
+                        <w:t xml:space="preserve"> (Snake Game)</w:t>
                       </w:r>
                     </w:p>
                   </w:txbxContent>
@@ -181,29 +208,29 @@
         <mc:AlternateContent>
           <mc:Choice Requires="wps">
             <w:drawing>
-              <wp:anchor distT="0" distB="0" distL="114300" distR="114300" simplePos="0" relativeHeight="251671552" behindDoc="0" locked="0" layoutInCell="1" allowOverlap="1" wp14:anchorId="2E8074C3" wp14:editId="513BD86B">
+              <wp:anchor distT="0" distB="0" distL="114300" distR="114300" simplePos="0" relativeHeight="251675648" behindDoc="0" locked="0" layoutInCell="1" allowOverlap="1" wp14:anchorId="10057C9D" wp14:editId="7552ED88">
                 <wp:simplePos x="0" y="0"/>
                 <wp:positionH relativeFrom="column">
-                  <wp:posOffset>2983230</wp:posOffset>
+                  <wp:posOffset>1151890</wp:posOffset>
                 </wp:positionH>
                 <wp:positionV relativeFrom="paragraph">
-                  <wp:posOffset>3004820</wp:posOffset>
+                  <wp:posOffset>3019425</wp:posOffset>
                 </wp:positionV>
-                <wp:extent cx="525780" cy="365760"/>
-                <wp:effectExtent l="0" t="19050" r="45720" b="34290"/>
+                <wp:extent cx="393065" cy="533400"/>
+                <wp:effectExtent l="19050" t="19050" r="45085" b="19050"/>
                 <wp:wrapNone/>
-                <wp:docPr id="15" name="Arrow: Right 15"/>
+                <wp:docPr id="12" name="Arrow: Down 12"/>
                 <wp:cNvGraphicFramePr/>
                 <a:graphic xmlns:a="http://schemas.openxmlformats.org/drawingml/2006/main">
                   <a:graphicData uri="http://schemas.microsoft.com/office/word/2010/wordprocessingShape">
                     <wps:wsp>
                       <wps:cNvSpPr/>
                       <wps:spPr>
-                        <a:xfrm>
+                        <a:xfrm rot="10800000" flipH="1">
                           <a:off x="0" y="0"/>
-                          <a:ext cx="525780" cy="365760"/>
+                          <a:ext cx="393065" cy="533400"/>
                         </a:xfrm>
-                        <a:prstGeom prst="rightArrow">
+                        <a:prstGeom prst="downArrow">
                           <a:avLst/>
                         </a:prstGeom>
                         <a:solidFill>
@@ -246,12 +273,15 @@
                 <wp14:sizeRelH relativeFrom="margin">
                   <wp14:pctWidth>0</wp14:pctWidth>
                 </wp14:sizeRelH>
+                <wp14:sizeRelV relativeFrom="margin">
+                  <wp14:pctHeight>0</wp14:pctHeight>
+                </wp14:sizeRelV>
               </wp:anchor>
             </w:drawing>
           </mc:Choice>
           <mc:Fallback>
             <w:pict>
-              <v:shapetype w14:anchorId="04A7479F" id="_x0000_t13" coordsize="21600,21600" o:spt="13" adj="16200,5400" path="m@0,l@0@1,0@1,0@2@0@2@0,21600,21600,10800xe">
+              <v:shapetype w14:anchorId="6460807F" id="_x0000_t67" coordsize="21600,21600" o:spt="67" adj="16200,5400" path="m0@0l@1@0@1,0@2,0@2@0,21600@0,10800,21600xe">
                 <v:stroke joinstyle="miter"/>
                 <v:formulas>
                   <v:f eqn="val #0"/>
@@ -262,12 +292,12 @@
                   <v:f eqn="prod @4 @3 10800"/>
                   <v:f eqn="sum width 0 @5"/>
                 </v:formulas>
-                <v:path o:connecttype="custom" o:connectlocs="@0,0;0,10800;@0,21600;21600,10800" o:connectangles="270,180,90,0" textboxrect="0,@1,@6,@2"/>
+                <v:path o:connecttype="custom" o:connectlocs="10800,0;0,@0;10800,21600;21600,@0" o:connectangles="270,180,90,0" textboxrect="@1,0,@2,@6"/>
                 <v:handles>
-                  <v:h position="#0,#1" xrange="0,21600" yrange="0,10800"/>
+                  <v:h position="#1,#0" xrange="0,10800" yrange="0,21600"/>
                 </v:handles>
               </v:shapetype>
-              <v:shape id="Arrow: Right 15" o:spid="_x0000_s1026" type="#_x0000_t13" style="position:absolute;margin-left:234.9pt;margin-top:236.6pt;width:41.4pt;height:28.8pt;z-index:251671552;visibility:visible;mso-wrap-style:square;mso-width-percent:0;mso-wrap-distance-left:9pt;mso-wrap-distance-top:0;mso-wrap-distance-right:9pt;mso-wrap-distance-bottom:0;mso-position-horizontal:absolute;mso-position-horizontal-relative:text;mso-position-vertical:absolute;mso-position-vertical-relative:text;mso-width-percent:0;mso-width-relative:margin;v-text-anchor:middle" o:gfxdata="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" adj="14087" fillcolor="#9cc2e5 [1944]" strokecolor="black [3213]" strokeweight="1pt"/>
+              <v:shape id="Arrow: Down 12" o:spid="_x0000_s1026" type="#_x0000_t67" style="position:absolute;margin-left:90.7pt;margin-top:237.75pt;width:30.95pt;height:42pt;rotation:180;flip:x;z-index:251675648;visibility:visible;mso-wrap-style:square;mso-width-percent:0;mso-height-percent:0;mso-wrap-distance-left:9pt;mso-wrap-distance-top:0;mso-wrap-distance-right:9pt;mso-wrap-distance-bottom:0;mso-position-horizontal:absolute;mso-position-horizontal-relative:text;mso-position-vertical:absolute;mso-position-vertical-relative:text;mso-width-percent:0;mso-height-percent:0;mso-width-relative:margin;mso-height-relative:margin;v-text-anchor:middle" o:gfxdata="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" adj="13641" fillcolor="#9cc2e5 [1944]" strokecolor="black [3213]" strokeweight="1pt"/>
             </w:pict>
           </mc:Fallback>
         </mc:AlternateContent>
@@ -283,16 +313,16 @@
         <mc:AlternateContent>
           <mc:Choice Requires="wps">
             <w:drawing>
-              <wp:anchor distT="0" distB="0" distL="114300" distR="114300" simplePos="0" relativeHeight="251669504" behindDoc="0" locked="0" layoutInCell="1" allowOverlap="1" wp14:anchorId="1457F649" wp14:editId="267EA99A">
+              <wp:anchor distT="0" distB="0" distL="114300" distR="114300" simplePos="0" relativeHeight="251669504" behindDoc="0" locked="0" layoutInCell="1" allowOverlap="1" wp14:anchorId="1457F649" wp14:editId="591A17D1">
                 <wp:simplePos x="0" y="0"/>
                 <wp:positionH relativeFrom="column">
-                  <wp:posOffset>495935</wp:posOffset>
+                  <wp:posOffset>514985</wp:posOffset>
                 </wp:positionH>
                 <wp:positionV relativeFrom="paragraph">
-                  <wp:posOffset>2981960</wp:posOffset>
+                  <wp:posOffset>3043799</wp:posOffset>
                 </wp:positionV>
                 <wp:extent cx="393065" cy="533400"/>
-                <wp:effectExtent l="19050" t="0" r="26035" b="38100"/>
+                <wp:effectExtent l="38100" t="38100" r="26035" b="0"/>
                 <wp:wrapNone/>
                 <wp:docPr id="13" name="Arrow: Down 13"/>
                 <wp:cNvGraphicFramePr/>
@@ -301,7 +331,7 @@
                     <wps:wsp>
                       <wps:cNvSpPr/>
                       <wps:spPr>
-                        <a:xfrm flipH="1">
+                        <a:xfrm rot="1794303" flipH="1">
                           <a:off x="0" y="0"/>
                           <a:ext cx="393065" cy="533400"/>
                         </a:xfrm>
@@ -356,23 +386,7 @@
           </mc:Choice>
           <mc:Fallback>
             <w:pict>
-              <v:shapetype w14:anchorId="677E2300" id="_x0000_t67" coordsize="21600,21600" o:spt="67" adj="16200,5400" path="m0@0l@1@0@1,0@2,0@2@0,21600@0,10800,21600xe">
-                <v:stroke joinstyle="miter"/>
-                <v:formulas>
-                  <v:f eqn="val #0"/>
-                  <v:f eqn="val #1"/>
-                  <v:f eqn="sum height 0 #1"/>
-                  <v:f eqn="sum 10800 0 #1"/>
-                  <v:f eqn="sum width 0 #0"/>
-                  <v:f eqn="prod @4 @3 10800"/>
-                  <v:f eqn="sum width 0 @5"/>
-                </v:formulas>
-                <v:path o:connecttype="custom" o:connectlocs="10800,0;0,@0;10800,21600;21600,@0" o:connectangles="270,180,90,0" textboxrect="@1,0,@2,@6"/>
-                <v:handles>
-                  <v:h position="#1,#0" xrange="0,10800" yrange="0,21600"/>
-                </v:handles>
-              </v:shapetype>
-              <v:shape id="Arrow: Down 13" o:spid="_x0000_s1026" type="#_x0000_t67" style="position:absolute;margin-left:39.05pt;margin-top:234.8pt;width:30.95pt;height:42pt;flip:x;z-index:251669504;visibility:visible;mso-wrap-style:square;mso-width-percent:0;mso-height-percent:0;mso-wrap-distance-left:9pt;mso-wrap-distance-top:0;mso-wrap-distance-right:9pt;mso-wrap-distance-bottom:0;mso-position-horizontal:absolute;mso-position-horizontal-relative:text;mso-position-vertical:absolute;mso-position-vertical-relative:text;mso-width-percent:0;mso-height-percent:0;mso-width-relative:margin;mso-height-relative:margin;v-text-anchor:middle" o:gfxdata="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" adj="13641" fillcolor="#9cc2e5 [1944]" strokecolor="black [3213]" strokeweight="1pt"/>
+              <v:shape w14:anchorId="7778C015" id="Arrow: Down 13" o:spid="_x0000_s1026" type="#_x0000_t67" style="position:absolute;margin-left:40.55pt;margin-top:239.65pt;width:30.95pt;height:42pt;rotation:-1959857fd;flip:x;z-index:251669504;visibility:visible;mso-wrap-style:square;mso-width-percent:0;mso-height-percent:0;mso-wrap-distance-left:9pt;mso-wrap-distance-top:0;mso-wrap-distance-right:9pt;mso-wrap-distance-bottom:0;mso-position-horizontal:absolute;mso-position-horizontal-relative:text;mso-position-vertical:absolute;mso-position-vertical-relative:text;mso-width-percent:0;mso-height-percent:0;mso-width-relative:margin;mso-height-relative:margin;v-text-anchor:middle" o:gfxdata="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" adj="13641" fillcolor="#9cc2e5 [1944]" strokecolor="black [3213]" strokeweight="1pt"/>
             </w:pict>
           </mc:Fallback>
         </mc:AlternateContent>
@@ -388,16 +402,16 @@
         <mc:AlternateContent>
           <mc:Choice Requires="wps">
             <w:drawing>
-              <wp:anchor distT="0" distB="0" distL="114300" distR="114300" simplePos="0" relativeHeight="251673600" behindDoc="0" locked="0" layoutInCell="1" allowOverlap="1" wp14:anchorId="6A8205FF" wp14:editId="0B55ED75">
+              <wp:anchor distT="0" distB="0" distL="114300" distR="114300" simplePos="0" relativeHeight="251673600" behindDoc="0" locked="0" layoutInCell="1" allowOverlap="1" wp14:anchorId="6A8205FF" wp14:editId="3FDE9E7F">
                 <wp:simplePos x="0" y="0"/>
                 <wp:positionH relativeFrom="column">
-                  <wp:posOffset>333375</wp:posOffset>
+                  <wp:posOffset>171450</wp:posOffset>
                 </wp:positionH>
                 <wp:positionV relativeFrom="paragraph">
-                  <wp:posOffset>3520440</wp:posOffset>
+                  <wp:posOffset>3536315</wp:posOffset>
                 </wp:positionV>
-                <wp:extent cx="1440180" cy="441960"/>
-                <wp:effectExtent l="0" t="0" r="26670" b="15240"/>
+                <wp:extent cx="1440180" cy="647700"/>
+                <wp:effectExtent l="0" t="0" r="26670" b="19050"/>
                 <wp:wrapNone/>
                 <wp:docPr id="2" name="Text Box 2"/>
                 <wp:cNvGraphicFramePr/>
@@ -408,7 +422,7 @@
                       <wps:spPr>
                         <a:xfrm>
                           <a:off x="0" y="0"/>
-                          <a:ext cx="1440180" cy="441960"/>
+                          <a:ext cx="1440180" cy="647700"/>
                         </a:xfrm>
                         <a:prstGeom prst="rect">
                           <a:avLst/>
@@ -433,7 +447,19 @@
                               <w:jc w:val="center"/>
                             </w:pPr>
                             <w:r>
-                              <w:t>Types ‘1’ Play again</w:t>
+                              <w:t>Player dies, t</w:t>
+                            </w:r>
+                            <w:r>
+                              <w:t>ypes ‘1</w:t>
+                            </w:r>
+                            <w:r>
+                              <w:t>’ for p</w:t>
+                            </w:r>
+                            <w:r>
+                              <w:t>lay again</w:t>
+                            </w:r>
+                            <w:r>
+                              <w:t>, recreates the game board</w:t>
                             </w:r>
                           </w:p>
                         </w:txbxContent>
@@ -459,7 +485,7 @@
                 <v:stroke joinstyle="miter"/>
                 <v:path gradientshapeok="t" o:connecttype="rect"/>
               </v:shapetype>
-              <v:shape id="Text Box 2" o:spid="_x0000_s1027" type="#_x0000_t202" style="position:absolute;left:0;text-align:left;margin-left:26.25pt;margin-top:277.2pt;width:113.4pt;height:34.8pt;z-index:251673600;visibility:visible;mso-wrap-style:square;mso-height-percent:0;mso-wrap-distance-left:9pt;mso-wrap-distance-top:0;mso-wrap-distance-right:9pt;mso-wrap-distance-bottom:0;mso-position-horizontal:absolute;mso-position-horizontal-relative:text;mso-position-vertical:absolute;mso-position-vertical-relative:text;mso-height-percent:0;mso-height-relative:margin;v-text-anchor:middle" o:gfxdata="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" filled="f" strokecolor="windowText" strokeweight="1pt">
+              <v:shape id="Text Box 2" o:spid="_x0000_s1027" type="#_x0000_t202" style="position:absolute;left:0;text-align:left;margin-left:13.5pt;margin-top:278.45pt;width:113.4pt;height:51pt;z-index:251673600;visibility:visible;mso-wrap-style:square;mso-height-percent:0;mso-wrap-distance-left:9pt;mso-wrap-distance-top:0;mso-wrap-distance-right:9pt;mso-wrap-distance-bottom:0;mso-position-horizontal:absolute;mso-position-horizontal-relative:text;mso-position-vertical:absolute;mso-position-vertical-relative:text;mso-height-percent:0;mso-height-relative:margin;v-text-anchor:middle" o:gfxdata="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" filled="f" strokecolor="windowText" strokeweight="1pt">
                 <v:stroke joinstyle="round"/>
                 <v:textbox>
                   <w:txbxContent>
@@ -469,7 +495,19 @@
                         <w:jc w:val="center"/>
                       </w:pPr>
                       <w:r>
-                        <w:t>Types ‘1’ Play again</w:t>
+                        <w:t>Player dies, t</w:t>
+                      </w:r>
+                      <w:r>
+                        <w:t>ypes ‘1</w:t>
+                      </w:r>
+                      <w:r>
+                        <w:t>’ for p</w:t>
+                      </w:r>
+                      <w:r>
+                        <w:t>lay again</w:t>
+                      </w:r>
+                      <w:r>
+                        <w:t>, recreates the game board</w:t>
                       </w:r>
                     </w:p>
                   </w:txbxContent>
@@ -490,29 +528,29 @@
         <mc:AlternateContent>
           <mc:Choice Requires="wps">
             <w:drawing>
-              <wp:anchor distT="0" distB="0" distL="114300" distR="114300" simplePos="0" relativeHeight="251675648" behindDoc="0" locked="0" layoutInCell="1" allowOverlap="1" wp14:anchorId="10057C9D" wp14:editId="3F1AFDB1">
+              <wp:anchor distT="0" distB="0" distL="114300" distR="114300" simplePos="0" relativeHeight="251671552" behindDoc="0" locked="0" layoutInCell="1" allowOverlap="1" wp14:anchorId="2E8074C3" wp14:editId="587C3324">
                 <wp:simplePos x="0" y="0"/>
                 <wp:positionH relativeFrom="column">
-                  <wp:posOffset>1094740</wp:posOffset>
+                  <wp:posOffset>3116580</wp:posOffset>
                 </wp:positionH>
                 <wp:positionV relativeFrom="paragraph">
-                  <wp:posOffset>2981325</wp:posOffset>
+                  <wp:posOffset>3801110</wp:posOffset>
                 </wp:positionV>
-                <wp:extent cx="393065" cy="533400"/>
-                <wp:effectExtent l="19050" t="19050" r="45085" b="19050"/>
+                <wp:extent cx="525780" cy="365760"/>
+                <wp:effectExtent l="0" t="19050" r="45720" b="34290"/>
                 <wp:wrapNone/>
-                <wp:docPr id="12" name="Arrow: Down 12"/>
+                <wp:docPr id="15" name="Arrow: Right 15"/>
                 <wp:cNvGraphicFramePr/>
                 <a:graphic xmlns:a="http://schemas.openxmlformats.org/drawingml/2006/main">
                   <a:graphicData uri="http://schemas.microsoft.com/office/word/2010/wordprocessingShape">
                     <wps:wsp>
                       <wps:cNvSpPr/>
                       <wps:spPr>
-                        <a:xfrm rot="10800000" flipH="1">
+                        <a:xfrm>
                           <a:off x="0" y="0"/>
-                          <a:ext cx="393065" cy="533400"/>
+                          <a:ext cx="525780" cy="365760"/>
                         </a:xfrm>
-                        <a:prstGeom prst="downArrow">
+                        <a:prstGeom prst="rightArrow">
                           <a:avLst/>
                         </a:prstGeom>
                         <a:solidFill>
@@ -555,15 +593,28 @@
                 <wp14:sizeRelH relativeFrom="margin">
                   <wp14:pctWidth>0</wp14:pctWidth>
                 </wp14:sizeRelH>
-                <wp14:sizeRelV relativeFrom="margin">
-                  <wp14:pctHeight>0</wp14:pctHeight>
-                </wp14:sizeRelV>
               </wp:anchor>
             </w:drawing>
           </mc:Choice>
           <mc:Fallback>
             <w:pict>
-              <v:shape w14:anchorId="78F4FDFC" id="Arrow: Down 12" o:spid="_x0000_s1026" type="#_x0000_t67" style="position:absolute;margin-left:86.2pt;margin-top:234.75pt;width:30.95pt;height:42pt;rotation:180;flip:x;z-index:251675648;visibility:visible;mso-wrap-style:square;mso-width-percent:0;mso-height-percent:0;mso-wrap-distance-left:9pt;mso-wrap-distance-top:0;mso-wrap-distance-right:9pt;mso-wrap-distance-bottom:0;mso-position-horizontal:absolute;mso-position-horizontal-relative:text;mso-position-vertical:absolute;mso-position-vertical-relative:text;mso-width-percent:0;mso-height-percent:0;mso-width-relative:margin;mso-height-relative:margin;v-text-anchor:middle" o:gfxdata="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" adj="13641" fillcolor="#9cc2e5 [1944]" strokecolor="black [3213]" strokeweight="1pt"/>
+              <v:shapetype w14:anchorId="64A534F1" id="_x0000_t13" coordsize="21600,21600" o:spt="13" adj="16200,5400" path="m@0,l@0@1,0@1,0@2@0@2@0,21600,21600,10800xe">
+                <v:stroke joinstyle="miter"/>
+                <v:formulas>
+                  <v:f eqn="val #0"/>
+                  <v:f eqn="val #1"/>
+                  <v:f eqn="sum height 0 #1"/>
+                  <v:f eqn="sum 10800 0 #1"/>
+                  <v:f eqn="sum width 0 #0"/>
+                  <v:f eqn="prod @4 @3 10800"/>
+                  <v:f eqn="sum width 0 @5"/>
+                </v:formulas>
+                <v:path o:connecttype="custom" o:connectlocs="@0,0;0,10800;@0,21600;21600,10800" o:connectangles="270,180,90,0" textboxrect="0,@1,@6,@2"/>
+                <v:handles>
+                  <v:h position="#0,#1" xrange="0,21600" yrange="0,10800"/>
+                </v:handles>
+              </v:shapetype>
+              <v:shape id="Arrow: Right 15" o:spid="_x0000_s1026" type="#_x0000_t13" style="position:absolute;margin-left:245.4pt;margin-top:299.3pt;width:41.4pt;height:28.8pt;z-index:251671552;visibility:visible;mso-wrap-style:square;mso-width-percent:0;mso-wrap-distance-left:9pt;mso-wrap-distance-top:0;mso-wrap-distance-right:9pt;mso-wrap-distance-bottom:0;mso-position-horizontal:absolute;mso-position-horizontal-relative:text;mso-position-vertical:absolute;mso-position-vertical-relative:text;mso-width-percent:0;mso-width-relative:margin;v-text-anchor:middle" o:gfxdata="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" adj="14087" fillcolor="#9cc2e5 [1944]" strokecolor="black [3213]" strokeweight="1pt"/>
             </w:pict>
           </mc:Fallback>
         </mc:AlternateContent>
@@ -579,13 +630,1064 @@
         <mc:AlternateContent>
           <mc:Choice Requires="wps">
             <w:drawing>
-              <wp:anchor distT="0" distB="0" distL="114300" distR="114300" simplePos="0" relativeHeight="251668480" behindDoc="0" locked="0" layoutInCell="1" allowOverlap="1" wp14:anchorId="686046FC" wp14:editId="442B41DA">
+              <wp:anchor distT="0" distB="0" distL="114300" distR="114300" simplePos="0" relativeHeight="251687936" behindDoc="0" locked="0" layoutInCell="1" allowOverlap="1" wp14:anchorId="24E88C11" wp14:editId="0E896609">
                 <wp:simplePos x="0" y="0"/>
                 <wp:positionH relativeFrom="column">
-                  <wp:posOffset>1657350</wp:posOffset>
+                  <wp:posOffset>4248150</wp:posOffset>
                 </wp:positionH>
                 <wp:positionV relativeFrom="paragraph">
-                  <wp:posOffset>2993390</wp:posOffset>
+                  <wp:posOffset>2009775</wp:posOffset>
+                </wp:positionV>
+                <wp:extent cx="393065" cy="533400"/>
+                <wp:effectExtent l="19050" t="0" r="26035" b="38100"/>
+                <wp:wrapNone/>
+                <wp:docPr id="20" name="Arrow: Down 20"/>
+                <wp:cNvGraphicFramePr/>
+                <a:graphic xmlns:a="http://schemas.openxmlformats.org/drawingml/2006/main">
+                  <a:graphicData uri="http://schemas.microsoft.com/office/word/2010/wordprocessingShape">
+                    <wps:wsp>
+                      <wps:cNvSpPr/>
+                      <wps:spPr>
+                        <a:xfrm flipH="1">
+                          <a:off x="0" y="0"/>
+                          <a:ext cx="393065" cy="533400"/>
+                        </a:xfrm>
+                        <a:prstGeom prst="downArrow">
+                          <a:avLst/>
+                        </a:prstGeom>
+                        <a:solidFill>
+                          <a:schemeClr val="accent5">
+                            <a:lumMod val="60000"/>
+                            <a:lumOff val="40000"/>
+                          </a:schemeClr>
+                        </a:solidFill>
+                        <a:ln>
+                          <a:solidFill>
+                            <a:schemeClr val="tx1"/>
+                          </a:solidFill>
+                        </a:ln>
+                      </wps:spPr>
+                      <wps:style>
+                        <a:lnRef idx="2">
+                          <a:schemeClr val="accent1">
+                            <a:shade val="50000"/>
+                          </a:schemeClr>
+                        </a:lnRef>
+                        <a:fillRef idx="1">
+                          <a:schemeClr val="accent1"/>
+                        </a:fillRef>
+                        <a:effectRef idx="0">
+                          <a:schemeClr val="accent1"/>
+                        </a:effectRef>
+                        <a:fontRef idx="minor">
+                          <a:schemeClr val="lt1"/>
+                        </a:fontRef>
+                      </wps:style>
+                      <wps:bodyPr rot="0" spcFirstLastPara="0" vertOverflow="overflow" horzOverflow="overflow" vert="horz" wrap="square" lIns="91440" tIns="45720" rIns="91440" bIns="45720" numCol="1" spcCol="0" rtlCol="0" fromWordArt="0" anchor="ctr" anchorCtr="0" forceAA="0" compatLnSpc="1">
+                        <a:prstTxWarp prst="textNoShape">
+                          <a:avLst/>
+                        </a:prstTxWarp>
+                        <a:noAutofit/>
+                      </wps:bodyPr>
+                    </wps:wsp>
+                  </a:graphicData>
+                </a:graphic>
+                <wp14:sizeRelH relativeFrom="margin">
+                  <wp14:pctWidth>0</wp14:pctWidth>
+                </wp14:sizeRelH>
+                <wp14:sizeRelV relativeFrom="margin">
+                  <wp14:pctHeight>0</wp14:pctHeight>
+                </wp14:sizeRelV>
+              </wp:anchor>
+            </w:drawing>
+          </mc:Choice>
+          <mc:Fallback>
+            <w:pict>
+              <v:shape w14:anchorId="4EF0C21F" id="Arrow: Down 20" o:spid="_x0000_s1026" type="#_x0000_t67" style="position:absolute;margin-left:334.5pt;margin-top:158.25pt;width:30.95pt;height:42pt;flip:x;z-index:251687936;visibility:visible;mso-wrap-style:square;mso-width-percent:0;mso-height-percent:0;mso-wrap-distance-left:9pt;mso-wrap-distance-top:0;mso-wrap-distance-right:9pt;mso-wrap-distance-bottom:0;mso-position-horizontal:absolute;mso-position-horizontal-relative:text;mso-position-vertical:absolute;mso-position-vertical-relative:text;mso-width-percent:0;mso-height-percent:0;mso-width-relative:margin;mso-height-relative:margin;v-text-anchor:middle" o:gfxdata="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" adj="13641" fillcolor="#9cc2e5 [1944]" strokecolor="black [3213]" strokeweight="1pt"/>
+            </w:pict>
+          </mc:Fallback>
+        </mc:AlternateContent>
+      </w:r>
+      <w:r>
+        <w:rPr>
+          <w:rFonts w:ascii="Times New Roman" w:hAnsi="Times New Roman" w:cs="Times New Roman"/>
+          <w:b/>
+          <w:bCs/>
+          <w:noProof/>
+          <w:u w:val="single"/>
+        </w:rPr>
+        <mc:AlternateContent>
+          <mc:Choice Requires="wps">
+            <w:drawing>
+              <wp:anchor distT="0" distB="0" distL="114300" distR="114300" simplePos="0" relativeHeight="251683840" behindDoc="0" locked="0" layoutInCell="1" allowOverlap="1" wp14:anchorId="0F377DC9" wp14:editId="605AB6EB">
+                <wp:simplePos x="0" y="0"/>
+                <wp:positionH relativeFrom="column">
+                  <wp:posOffset>4381500</wp:posOffset>
+                </wp:positionH>
+                <wp:positionV relativeFrom="paragraph">
+                  <wp:posOffset>1038226</wp:posOffset>
+                </wp:positionV>
+                <wp:extent cx="393065" cy="533400"/>
+                <wp:effectExtent l="57150" t="38100" r="26035" b="0"/>
+                <wp:wrapNone/>
+                <wp:docPr id="18" name="Arrow: Down 18"/>
+                <wp:cNvGraphicFramePr/>
+                <a:graphic xmlns:a="http://schemas.openxmlformats.org/drawingml/2006/main">
+                  <a:graphicData uri="http://schemas.microsoft.com/office/word/2010/wordprocessingShape">
+                    <wps:wsp>
+                      <wps:cNvSpPr/>
+                      <wps:spPr>
+                        <a:xfrm rot="19459925" flipH="1">
+                          <a:off x="0" y="0"/>
+                          <a:ext cx="393065" cy="533400"/>
+                        </a:xfrm>
+                        <a:prstGeom prst="downArrow">
+                          <a:avLst/>
+                        </a:prstGeom>
+                        <a:solidFill>
+                          <a:schemeClr val="accent5">
+                            <a:lumMod val="60000"/>
+                            <a:lumOff val="40000"/>
+                          </a:schemeClr>
+                        </a:solidFill>
+                        <a:ln>
+                          <a:solidFill>
+                            <a:schemeClr val="tx1"/>
+                          </a:solidFill>
+                        </a:ln>
+                      </wps:spPr>
+                      <wps:style>
+                        <a:lnRef idx="2">
+                          <a:schemeClr val="accent1">
+                            <a:shade val="50000"/>
+                          </a:schemeClr>
+                        </a:lnRef>
+                        <a:fillRef idx="1">
+                          <a:schemeClr val="accent1"/>
+                        </a:fillRef>
+                        <a:effectRef idx="0">
+                          <a:schemeClr val="accent1"/>
+                        </a:effectRef>
+                        <a:fontRef idx="minor">
+                          <a:schemeClr val="lt1"/>
+                        </a:fontRef>
+                      </wps:style>
+                      <wps:bodyPr rot="0" spcFirstLastPara="0" vertOverflow="overflow" horzOverflow="overflow" vert="horz" wrap="square" lIns="91440" tIns="45720" rIns="91440" bIns="45720" numCol="1" spcCol="0" rtlCol="0" fromWordArt="0" anchor="ctr" anchorCtr="0" forceAA="0" compatLnSpc="1">
+                        <a:prstTxWarp prst="textNoShape">
+                          <a:avLst/>
+                        </a:prstTxWarp>
+                        <a:noAutofit/>
+                      </wps:bodyPr>
+                    </wps:wsp>
+                  </a:graphicData>
+                </a:graphic>
+                <wp14:sizeRelH relativeFrom="margin">
+                  <wp14:pctWidth>0</wp14:pctWidth>
+                </wp14:sizeRelH>
+                <wp14:sizeRelV relativeFrom="margin">
+                  <wp14:pctHeight>0</wp14:pctHeight>
+                </wp14:sizeRelV>
+              </wp:anchor>
+            </w:drawing>
+          </mc:Choice>
+          <mc:Fallback>
+            <w:pict>
+              <v:shape w14:anchorId="653AEC9B" id="Arrow: Down 18" o:spid="_x0000_s1026" type="#_x0000_t67" style="position:absolute;margin-left:345pt;margin-top:81.75pt;width:30.95pt;height:42pt;rotation:2337533fd;flip:x;z-index:251683840;visibility:visible;mso-wrap-style:square;mso-width-percent:0;mso-height-percent:0;mso-wrap-distance-left:9pt;mso-wrap-distance-top:0;mso-wrap-distance-right:9pt;mso-wrap-distance-bottom:0;mso-position-horizontal:absolute;mso-position-horizontal-relative:text;mso-position-vertical:absolute;mso-position-vertical-relative:text;mso-width-percent:0;mso-height-percent:0;mso-width-relative:margin;mso-height-relative:margin;v-text-anchor:middle" o:gfxdata="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" adj="13641" fillcolor="#9cc2e5 [1944]" strokecolor="black [3213]" strokeweight="1pt"/>
+            </w:pict>
+          </mc:Fallback>
+        </mc:AlternateContent>
+      </w:r>
+      <w:r>
+        <w:rPr>
+          <w:rFonts w:ascii="Times New Roman" w:hAnsi="Times New Roman" w:cs="Times New Roman"/>
+          <w:b/>
+          <w:bCs/>
+          <w:noProof/>
+          <w:u w:val="single"/>
+        </w:rPr>
+        <mc:AlternateContent>
+          <mc:Choice Requires="wps">
+            <w:drawing>
+              <wp:anchor distT="0" distB="0" distL="114300" distR="114300" simplePos="0" relativeHeight="251663360" behindDoc="0" locked="0" layoutInCell="1" allowOverlap="1" wp14:anchorId="2F5345A6" wp14:editId="6A28B7AB">
+                <wp:simplePos x="0" y="0"/>
+                <wp:positionH relativeFrom="column">
+                  <wp:posOffset>3804285</wp:posOffset>
+                </wp:positionH>
+                <wp:positionV relativeFrom="paragraph">
+                  <wp:posOffset>1526540</wp:posOffset>
+                </wp:positionV>
+                <wp:extent cx="1371600" cy="472440"/>
+                <wp:effectExtent l="0" t="0" r="19050" b="22860"/>
+                <wp:wrapNone/>
+                <wp:docPr id="6" name="Text Box 6"/>
+                <wp:cNvGraphicFramePr/>
+                <a:graphic xmlns:a="http://schemas.openxmlformats.org/drawingml/2006/main">
+                  <a:graphicData uri="http://schemas.microsoft.com/office/word/2010/wordprocessingShape">
+                    <wps:wsp>
+                      <wps:cNvSpPr txBox="1"/>
+                      <wps:spPr>
+                        <a:xfrm>
+                          <a:off x="0" y="0"/>
+                          <a:ext cx="1371600" cy="472440"/>
+                        </a:xfrm>
+                        <a:prstGeom prst="rect">
+                          <a:avLst/>
+                        </a:prstGeom>
+                        <a:noFill/>
+                        <a:ln w="12700" cap="flat" cmpd="sng" algn="ctr">
+                          <a:solidFill>
+                            <a:schemeClr val="dk1"/>
+                          </a:solidFill>
+                          <a:prstDash val="solid"/>
+                          <a:round/>
+                          <a:headEnd type="none" w="med" len="med"/>
+                          <a:tailEnd type="none" w="med" len="med"/>
+                        </a:ln>
+                      </wps:spPr>
+                      <wps:style>
+                        <a:lnRef idx="0">
+                          <a:scrgbClr r="0" g="0" b="0"/>
+                        </a:lnRef>
+                        <a:fillRef idx="0">
+                          <a:scrgbClr r="0" g="0" b="0"/>
+                        </a:fillRef>
+                        <a:effectRef idx="0">
+                          <a:scrgbClr r="0" g="0" b="0"/>
+                        </a:effectRef>
+                        <a:fontRef idx="minor">
+                          <a:schemeClr val="dk1"/>
+                        </a:fontRef>
+                      </wps:style>
+                      <wps:txbx>
+                        <w:txbxContent>
+                          <w:p>
+                            <w:pPr>
+                              <w:spacing w:after="0"/>
+                              <w:jc w:val="center"/>
+                            </w:pPr>
+                            <w:r>
+                              <w:t>Types ‘99’</w:t>
+                            </w:r>
+                            <w:r>
+                              <w:t xml:space="preserve"> to close the application</w:t>
+                            </w:r>
+                          </w:p>
+                        </w:txbxContent>
+                      </wps:txbx>
+                      <wps:bodyPr rot="0" spcFirstLastPara="0" vertOverflow="overflow" horzOverflow="overflow" vert="horz" wrap="square" lIns="91440" tIns="45720" rIns="91440" bIns="45720" numCol="1" spcCol="0" rtlCol="0" fromWordArt="0" anchor="ctr" anchorCtr="0" forceAA="0" compatLnSpc="1">
+                        <a:prstTxWarp prst="textNoShape">
+                          <a:avLst/>
+                        </a:prstTxWarp>
+                        <a:noAutofit/>
+                      </wps:bodyPr>
+                    </wps:wsp>
+                  </a:graphicData>
+                </a:graphic>
+                <wp14:sizeRelH relativeFrom="margin">
+                  <wp14:pctWidth>0</wp14:pctWidth>
+                </wp14:sizeRelH>
+                <wp14:sizeRelV relativeFrom="margin">
+                  <wp14:pctHeight>0</wp14:pctHeight>
+                </wp14:sizeRelV>
+              </wp:anchor>
+            </w:drawing>
+          </mc:Choice>
+          <mc:Fallback>
+            <w:pict>
+              <v:shape w14:anchorId="2F5345A6" id="Text Box 6" o:spid="_x0000_s1028" type="#_x0000_t202" style="position:absolute;left:0;text-align:left;margin-left:299.55pt;margin-top:120.2pt;width:108pt;height:37.2pt;z-index:251663360;visibility:visible;mso-wrap-style:square;mso-width-percent:0;mso-height-percent:0;mso-wrap-distance-left:9pt;mso-wrap-distance-top:0;mso-wrap-distance-right:9pt;mso-wrap-distance-bottom:0;mso-position-horizontal:absolute;mso-position-horizontal-relative:text;mso-position-vertical:absolute;mso-position-vertical-relative:text;mso-width-percent:0;mso-height-percent:0;mso-width-relative:margin;mso-height-relative:margin;v-text-anchor:middle" o:gfxdata="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" filled="f" strokecolor="black [3200]" strokeweight="1pt">
+                <v:stroke joinstyle="round"/>
+                <v:textbox>
+                  <w:txbxContent>
+                    <w:p>
+                      <w:pPr>
+                        <w:spacing w:after="0"/>
+                        <w:jc w:val="center"/>
+                      </w:pPr>
+                      <w:r>
+                        <w:t>Types ‘99’</w:t>
+                      </w:r>
+                      <w:r>
+                        <w:t xml:space="preserve"> to close the application</w:t>
+                      </w:r>
+                    </w:p>
+                  </w:txbxContent>
+                </v:textbox>
+              </v:shape>
+            </w:pict>
+          </mc:Fallback>
+        </mc:AlternateContent>
+      </w:r>
+      <w:r>
+        <w:rPr>
+          <w:rFonts w:ascii="Times New Roman" w:hAnsi="Times New Roman" w:cs="Times New Roman"/>
+          <w:b/>
+          <w:bCs/>
+          <w:noProof/>
+          <w:u w:val="single"/>
+        </w:rPr>
+        <mc:AlternateContent>
+          <mc:Choice Requires="wps">
+            <w:drawing>
+              <wp:anchor distT="0" distB="0" distL="114300" distR="114300" simplePos="0" relativeHeight="251681792" behindDoc="0" locked="0" layoutInCell="1" allowOverlap="1" wp14:anchorId="77E1DB9B" wp14:editId="061957C6">
+                <wp:simplePos x="0" y="0"/>
+                <wp:positionH relativeFrom="column">
+                  <wp:posOffset>1150752</wp:posOffset>
+                </wp:positionH>
+                <wp:positionV relativeFrom="paragraph">
+                  <wp:posOffset>896620</wp:posOffset>
+                </wp:positionV>
+                <wp:extent cx="393065" cy="533400"/>
+                <wp:effectExtent l="38100" t="38100" r="26035" b="0"/>
+                <wp:wrapNone/>
+                <wp:docPr id="17" name="Arrow: Down 17"/>
+                <wp:cNvGraphicFramePr/>
+                <a:graphic xmlns:a="http://schemas.openxmlformats.org/drawingml/2006/main">
+                  <a:graphicData uri="http://schemas.microsoft.com/office/word/2010/wordprocessingShape">
+                    <wps:wsp>
+                      <wps:cNvSpPr/>
+                      <wps:spPr>
+                        <a:xfrm rot="1708285" flipH="1">
+                          <a:off x="0" y="0"/>
+                          <a:ext cx="393065" cy="533400"/>
+                        </a:xfrm>
+                        <a:prstGeom prst="downArrow">
+                          <a:avLst/>
+                        </a:prstGeom>
+                        <a:solidFill>
+                          <a:schemeClr val="accent5">
+                            <a:lumMod val="60000"/>
+                            <a:lumOff val="40000"/>
+                          </a:schemeClr>
+                        </a:solidFill>
+                        <a:ln>
+                          <a:solidFill>
+                            <a:schemeClr val="tx1"/>
+                          </a:solidFill>
+                        </a:ln>
+                      </wps:spPr>
+                      <wps:style>
+                        <a:lnRef idx="2">
+                          <a:schemeClr val="accent1">
+                            <a:shade val="50000"/>
+                          </a:schemeClr>
+                        </a:lnRef>
+                        <a:fillRef idx="1">
+                          <a:schemeClr val="accent1"/>
+                        </a:fillRef>
+                        <a:effectRef idx="0">
+                          <a:schemeClr val="accent1"/>
+                        </a:effectRef>
+                        <a:fontRef idx="minor">
+                          <a:schemeClr val="lt1"/>
+                        </a:fontRef>
+                      </wps:style>
+                      <wps:bodyPr rot="0" spcFirstLastPara="0" vertOverflow="overflow" horzOverflow="overflow" vert="horz" wrap="square" lIns="91440" tIns="45720" rIns="91440" bIns="45720" numCol="1" spcCol="0" rtlCol="0" fromWordArt="0" anchor="ctr" anchorCtr="0" forceAA="0" compatLnSpc="1">
+                        <a:prstTxWarp prst="textNoShape">
+                          <a:avLst/>
+                        </a:prstTxWarp>
+                        <a:noAutofit/>
+                      </wps:bodyPr>
+                    </wps:wsp>
+                  </a:graphicData>
+                </a:graphic>
+                <wp14:sizeRelH relativeFrom="margin">
+                  <wp14:pctWidth>0</wp14:pctWidth>
+                </wp14:sizeRelH>
+                <wp14:sizeRelV relativeFrom="margin">
+                  <wp14:pctHeight>0</wp14:pctHeight>
+                </wp14:sizeRelV>
+              </wp:anchor>
+            </w:drawing>
+          </mc:Choice>
+          <mc:Fallback>
+            <w:pict>
+              <v:shape w14:anchorId="32CAB836" id="Arrow: Down 17" o:spid="_x0000_s1026" type="#_x0000_t67" style="position:absolute;margin-left:90.6pt;margin-top:70.6pt;width:30.95pt;height:42pt;rotation:-1865903fd;flip:x;z-index:251681792;visibility:visible;mso-wrap-style:square;mso-width-percent:0;mso-height-percent:0;mso-wrap-distance-left:9pt;mso-wrap-distance-top:0;mso-wrap-distance-right:9pt;mso-wrap-distance-bottom:0;mso-position-horizontal:absolute;mso-position-horizontal-relative:text;mso-position-vertical:absolute;mso-position-vertical-relative:text;mso-width-percent:0;mso-height-percent:0;mso-width-relative:margin;mso-height-relative:margin;v-text-anchor:middle" o:gfxdata="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" adj="13641" fillcolor="#9cc2e5 [1944]" strokecolor="black [3213]" strokeweight="1pt"/>
+            </w:pict>
+          </mc:Fallback>
+        </mc:AlternateContent>
+      </w:r>
+      <w:r>
+        <w:rPr>
+          <w:rFonts w:ascii="Times New Roman" w:hAnsi="Times New Roman" w:cs="Times New Roman"/>
+          <w:b/>
+          <w:bCs/>
+          <w:noProof/>
+          <w:u w:val="single"/>
+        </w:rPr>
+        <mc:AlternateContent>
+          <mc:Choice Requires="wps">
+            <w:drawing>
+              <wp:anchor distT="0" distB="0" distL="114300" distR="114300" simplePos="0" relativeHeight="251662336" behindDoc="0" locked="0" layoutInCell="1" allowOverlap="1" wp14:anchorId="2A77E374" wp14:editId="31CD7514">
+                <wp:simplePos x="0" y="0"/>
+                <wp:positionH relativeFrom="column">
+                  <wp:posOffset>209550</wp:posOffset>
+                </wp:positionH>
+                <wp:positionV relativeFrom="paragraph">
+                  <wp:posOffset>1402715</wp:posOffset>
+                </wp:positionV>
+                <wp:extent cx="1440180" cy="552450"/>
+                <wp:effectExtent l="0" t="0" r="26670" b="19050"/>
+                <wp:wrapNone/>
+                <wp:docPr id="5" name="Text Box 5"/>
+                <wp:cNvGraphicFramePr/>
+                <a:graphic xmlns:a="http://schemas.openxmlformats.org/drawingml/2006/main">
+                  <a:graphicData uri="http://schemas.microsoft.com/office/word/2010/wordprocessingShape">
+                    <wps:wsp>
+                      <wps:cNvSpPr txBox="1"/>
+                      <wps:spPr>
+                        <a:xfrm>
+                          <a:off x="0" y="0"/>
+                          <a:ext cx="1440180" cy="552450"/>
+                        </a:xfrm>
+                        <a:prstGeom prst="rect">
+                          <a:avLst/>
+                        </a:prstGeom>
+                        <a:noFill/>
+                        <a:ln w="12700" cap="flat" cmpd="sng" algn="ctr">
+                          <a:solidFill>
+                            <a:schemeClr val="dk1"/>
+                          </a:solidFill>
+                          <a:prstDash val="solid"/>
+                          <a:round/>
+                          <a:headEnd type="none" w="med" len="med"/>
+                          <a:tailEnd type="none" w="med" len="med"/>
+                        </a:ln>
+                      </wps:spPr>
+                      <wps:style>
+                        <a:lnRef idx="0">
+                          <a:scrgbClr r="0" g="0" b="0"/>
+                        </a:lnRef>
+                        <a:fillRef idx="0">
+                          <a:scrgbClr r="0" g="0" b="0"/>
+                        </a:fillRef>
+                        <a:effectRef idx="0">
+                          <a:scrgbClr r="0" g="0" b="0"/>
+                        </a:effectRef>
+                        <a:fontRef idx="minor">
+                          <a:schemeClr val="dk1"/>
+                        </a:fontRef>
+                      </wps:style>
+                      <wps:txbx>
+                        <w:txbxContent>
+                          <w:p>
+                            <w:pPr>
+                              <w:spacing w:after="0" w:line="360" w:lineRule="auto"/>
+                              <w:jc w:val="center"/>
+                            </w:pPr>
+                            <w:r>
+                              <w:t>Types ‘1’</w:t>
+                            </w:r>
+                            <w:r>
+                              <w:t xml:space="preserve"> to play the game</w:t>
+                            </w:r>
+                          </w:p>
+                        </w:txbxContent>
+                      </wps:txbx>
+                      <wps:bodyPr rot="0" spcFirstLastPara="0" vertOverflow="overflow" horzOverflow="overflow" vert="horz" wrap="square" lIns="91440" tIns="45720" rIns="91440" bIns="45720" numCol="1" spcCol="0" rtlCol="0" fromWordArt="0" anchor="ctr" anchorCtr="0" forceAA="0" compatLnSpc="1">
+                        <a:prstTxWarp prst="textNoShape">
+                          <a:avLst/>
+                        </a:prstTxWarp>
+                        <a:noAutofit/>
+                      </wps:bodyPr>
+                    </wps:wsp>
+                  </a:graphicData>
+                </a:graphic>
+                <wp14:sizeRelH relativeFrom="margin">
+                  <wp14:pctWidth>0</wp14:pctWidth>
+                </wp14:sizeRelH>
+                <wp14:sizeRelV relativeFrom="margin">
+                  <wp14:pctHeight>0</wp14:pctHeight>
+                </wp14:sizeRelV>
+              </wp:anchor>
+            </w:drawing>
+          </mc:Choice>
+          <mc:Fallback>
+            <w:pict>
+              <v:shape w14:anchorId="2A77E374" id="Text Box 5" o:spid="_x0000_s1029" type="#_x0000_t202" style="position:absolute;left:0;text-align:left;margin-left:16.5pt;margin-top:110.45pt;width:113.4pt;height:43.5pt;z-index:251662336;visibility:visible;mso-wrap-style:square;mso-width-percent:0;mso-height-percent:0;mso-wrap-distance-left:9pt;mso-wrap-distance-top:0;mso-wrap-distance-right:9pt;mso-wrap-distance-bottom:0;mso-position-horizontal:absolute;mso-position-horizontal-relative:text;mso-position-vertical:absolute;mso-position-vertical-relative:text;mso-width-percent:0;mso-height-percent:0;mso-width-relative:margin;mso-height-relative:margin;v-text-anchor:middle" o:gfxdata="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" filled="f" strokecolor="black [3200]" strokeweight="1pt">
+                <v:stroke joinstyle="round"/>
+                <v:textbox>
+                  <w:txbxContent>
+                    <w:p>
+                      <w:pPr>
+                        <w:spacing w:after="0" w:line="360" w:lineRule="auto"/>
+                        <w:jc w:val="center"/>
+                      </w:pPr>
+                      <w:r>
+                        <w:t>Types ‘1’</w:t>
+                      </w:r>
+                      <w:r>
+                        <w:t xml:space="preserve"> to play the game</w:t>
+                      </w:r>
+                    </w:p>
+                  </w:txbxContent>
+                </v:textbox>
+              </v:shape>
+            </w:pict>
+          </mc:Fallback>
+        </mc:AlternateContent>
+      </w:r>
+      <w:r>
+        <w:rPr>
+          <w:rFonts w:ascii="Times New Roman" w:hAnsi="Times New Roman" w:cs="Times New Roman"/>
+          <w:b/>
+          <w:bCs/>
+          <w:noProof/>
+          <w:u w:val="single"/>
+        </w:rPr>
+        <mc:AlternateContent>
+          <mc:Choice Requires="wps">
+            <w:drawing>
+              <wp:anchor distT="0" distB="0" distL="114300" distR="114300" simplePos="0" relativeHeight="251665408" behindDoc="0" locked="0" layoutInCell="1" allowOverlap="1" wp14:anchorId="18D07A3E" wp14:editId="7ECDF52E">
+                <wp:simplePos x="0" y="0"/>
+                <wp:positionH relativeFrom="column">
+                  <wp:posOffset>3621405</wp:posOffset>
+                </wp:positionH>
+                <wp:positionV relativeFrom="paragraph">
+                  <wp:posOffset>2595245</wp:posOffset>
+                </wp:positionV>
+                <wp:extent cx="1325880" cy="1714500"/>
+                <wp:effectExtent l="0" t="0" r="26670" b="19050"/>
+                <wp:wrapNone/>
+                <wp:docPr id="8" name="Rectangle 8"/>
+                <wp:cNvGraphicFramePr/>
+                <a:graphic xmlns:a="http://schemas.openxmlformats.org/drawingml/2006/main">
+                  <a:graphicData uri="http://schemas.microsoft.com/office/word/2010/wordprocessingShape">
+                    <wps:wsp>
+                      <wps:cNvSpPr/>
+                      <wps:spPr>
+                        <a:xfrm>
+                          <a:off x="0" y="0"/>
+                          <a:ext cx="1325880" cy="1714500"/>
+                        </a:xfrm>
+                        <a:prstGeom prst="rect">
+                          <a:avLst/>
+                        </a:prstGeom>
+                        <a:ln w="12700">
+                          <a:solidFill>
+                            <a:schemeClr val="tx1"/>
+                          </a:solidFill>
+                        </a:ln>
+                      </wps:spPr>
+                      <wps:style>
+                        <a:lnRef idx="1">
+                          <a:schemeClr val="accent4"/>
+                        </a:lnRef>
+                        <a:fillRef idx="2">
+                          <a:schemeClr val="accent4"/>
+                        </a:fillRef>
+                        <a:effectRef idx="1">
+                          <a:schemeClr val="accent4"/>
+                        </a:effectRef>
+                        <a:fontRef idx="minor">
+                          <a:schemeClr val="dk1"/>
+                        </a:fontRef>
+                      </wps:style>
+                      <wps:txbx>
+                        <w:txbxContent>
+                          <w:p>
+                            <w:pPr>
+                              <w:spacing w:after="0"/>
+                              <w:jc w:val="center"/>
+                            </w:pPr>
+                            <w:r>
+                              <w:t>End Game/Program</w:t>
+                            </w:r>
+                          </w:p>
+                        </w:txbxContent>
+                      </wps:txbx>
+                      <wps:bodyPr rot="0" spcFirstLastPara="0" vertOverflow="overflow" horzOverflow="overflow" vert="horz" wrap="square" lIns="91440" tIns="45720" rIns="91440" bIns="45720" numCol="1" spcCol="0" rtlCol="0" fromWordArt="0" anchor="ctr" anchorCtr="0" forceAA="0" compatLnSpc="1">
+                        <a:prstTxWarp prst="textNoShape">
+                          <a:avLst/>
+                        </a:prstTxWarp>
+                        <a:noAutofit/>
+                      </wps:bodyPr>
+                    </wps:wsp>
+                  </a:graphicData>
+                </a:graphic>
+                <wp14:sizeRelH relativeFrom="margin">
+                  <wp14:pctWidth>0</wp14:pctWidth>
+                </wp14:sizeRelH>
+                <wp14:sizeRelV relativeFrom="margin">
+                  <wp14:pctHeight>0</wp14:pctHeight>
+                </wp14:sizeRelV>
+              </wp:anchor>
+            </w:drawing>
+          </mc:Choice>
+          <mc:Fallback>
+            <w:pict>
+              <v:rect w14:anchorId="18D07A3E" id="Rectangle 8" o:spid="_x0000_s1030" style="position:absolute;left:0;text-align:left;margin-left:285.15pt;margin-top:204.35pt;width:104.4pt;height:135pt;z-index:251665408;visibility:visible;mso-wrap-style:square;mso-width-percent:0;mso-height-percent:0;mso-wrap-distance-left:9pt;mso-wrap-distance-top:0;mso-wrap-distance-right:9pt;mso-wrap-distance-bottom:0;mso-position-horizontal:absolute;mso-position-horizontal-relative:text;mso-position-vertical:absolute;mso-position-vertical-relative:text;mso-width-percent:0;mso-height-percent:0;mso-width-relative:margin;mso-height-relative:margin;v-text-anchor:middle" o:gfxdata="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" fillcolor="#ffd555 [2167]" strokecolor="black [3213]" strokeweight="1pt">
+                <v:fill color2="#ffcc31 [2615]" rotate="t" colors="0 #ffdd9c;.5 #ffd78e;1 #ffd479" focus="100%" type="gradient">
+                  <o:fill v:ext="view" type="gradientUnscaled"/>
+                </v:fill>
+                <v:textbox>
+                  <w:txbxContent>
+                    <w:p>
+                      <w:pPr>
+                        <w:spacing w:after="0"/>
+                        <w:jc w:val="center"/>
+                      </w:pPr>
+                      <w:r>
+                        <w:t>End Game/Program</w:t>
+                      </w:r>
+                    </w:p>
+                  </w:txbxContent>
+                </v:textbox>
+              </v:rect>
+            </w:pict>
+          </mc:Fallback>
+        </mc:AlternateContent>
+      </w:r>
+      <w:r>
+        <w:rPr>
+          <w:rFonts w:ascii="Times New Roman" w:hAnsi="Times New Roman" w:cs="Times New Roman"/>
+          <w:b/>
+          <w:bCs/>
+          <w:noProof/>
+          <w:u w:val="single"/>
+        </w:rPr>
+        <mc:AlternateContent>
+          <mc:Choice Requires="wps">
+            <w:drawing>
+              <wp:anchor distT="0" distB="0" distL="114300" distR="114300" simplePos="0" relativeHeight="251685888" behindDoc="0" locked="0" layoutInCell="1" allowOverlap="1" wp14:anchorId="17C28AE5" wp14:editId="340FF910">
+                <wp:simplePos x="0" y="0"/>
+                <wp:positionH relativeFrom="column">
+                  <wp:posOffset>876300</wp:posOffset>
+                </wp:positionH>
+                <wp:positionV relativeFrom="paragraph">
+                  <wp:posOffset>1895475</wp:posOffset>
+                </wp:positionV>
+                <wp:extent cx="393065" cy="533400"/>
+                <wp:effectExtent l="19050" t="0" r="26035" b="38100"/>
+                <wp:wrapNone/>
+                <wp:docPr id="19" name="Arrow: Down 19"/>
+                <wp:cNvGraphicFramePr/>
+                <a:graphic xmlns:a="http://schemas.openxmlformats.org/drawingml/2006/main">
+                  <a:graphicData uri="http://schemas.microsoft.com/office/word/2010/wordprocessingShape">
+                    <wps:wsp>
+                      <wps:cNvSpPr/>
+                      <wps:spPr>
+                        <a:xfrm flipH="1">
+                          <a:off x="0" y="0"/>
+                          <a:ext cx="393065" cy="533400"/>
+                        </a:xfrm>
+                        <a:prstGeom prst="downArrow">
+                          <a:avLst/>
+                        </a:prstGeom>
+                        <a:solidFill>
+                          <a:schemeClr val="accent5">
+                            <a:lumMod val="60000"/>
+                            <a:lumOff val="40000"/>
+                          </a:schemeClr>
+                        </a:solidFill>
+                        <a:ln>
+                          <a:solidFill>
+                            <a:schemeClr val="tx1"/>
+                          </a:solidFill>
+                        </a:ln>
+                      </wps:spPr>
+                      <wps:style>
+                        <a:lnRef idx="2">
+                          <a:schemeClr val="accent1">
+                            <a:shade val="50000"/>
+                          </a:schemeClr>
+                        </a:lnRef>
+                        <a:fillRef idx="1">
+                          <a:schemeClr val="accent1"/>
+                        </a:fillRef>
+                        <a:effectRef idx="0">
+                          <a:schemeClr val="accent1"/>
+                        </a:effectRef>
+                        <a:fontRef idx="minor">
+                          <a:schemeClr val="lt1"/>
+                        </a:fontRef>
+                      </wps:style>
+                      <wps:bodyPr rot="0" spcFirstLastPara="0" vertOverflow="overflow" horzOverflow="overflow" vert="horz" wrap="square" lIns="91440" tIns="45720" rIns="91440" bIns="45720" numCol="1" spcCol="0" rtlCol="0" fromWordArt="0" anchor="ctr" anchorCtr="0" forceAA="0" compatLnSpc="1">
+                        <a:prstTxWarp prst="textNoShape">
+                          <a:avLst/>
+                        </a:prstTxWarp>
+                        <a:noAutofit/>
+                      </wps:bodyPr>
+                    </wps:wsp>
+                  </a:graphicData>
+                </a:graphic>
+                <wp14:sizeRelH relativeFrom="margin">
+                  <wp14:pctWidth>0</wp14:pctWidth>
+                </wp14:sizeRelH>
+                <wp14:sizeRelV relativeFrom="margin">
+                  <wp14:pctHeight>0</wp14:pctHeight>
+                </wp14:sizeRelV>
+              </wp:anchor>
+            </w:drawing>
+          </mc:Choice>
+          <mc:Fallback>
+            <w:pict>
+              <v:shape w14:anchorId="57497221" id="Arrow: Down 19" o:spid="_x0000_s1026" type="#_x0000_t67" style="position:absolute;margin-left:69pt;margin-top:149.25pt;width:30.95pt;height:42pt;flip:x;z-index:251685888;visibility:visible;mso-wrap-style:square;mso-width-percent:0;mso-height-percent:0;mso-wrap-distance-left:9pt;mso-wrap-distance-top:0;mso-wrap-distance-right:9pt;mso-wrap-distance-bottom:0;mso-position-horizontal:absolute;mso-position-horizontal-relative:text;mso-position-vertical:absolute;mso-position-vertical-relative:text;mso-width-percent:0;mso-height-percent:0;mso-width-relative:margin;mso-height-relative:margin;v-text-anchor:middle" o:gfxdata="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" adj="13641" fillcolor="#9cc2e5 [1944]" strokecolor="black [3213]" strokeweight="1pt"/>
+            </w:pict>
+          </mc:Fallback>
+        </mc:AlternateContent>
+      </w:r>
+      <w:r>
+        <w:rPr>
+          <w:rFonts w:ascii="Times New Roman" w:hAnsi="Times New Roman" w:cs="Times New Roman"/>
+          <w:b/>
+          <w:bCs/>
+          <w:noProof/>
+          <w:u w:val="single"/>
+        </w:rPr>
+        <mc:AlternateContent>
+          <mc:Choice Requires="wps">
+            <w:drawing>
+              <wp:anchor distT="0" distB="0" distL="114300" distR="114300" simplePos="0" relativeHeight="251679744" behindDoc="0" locked="0" layoutInCell="1" allowOverlap="1" wp14:anchorId="51E5DC27" wp14:editId="1E93EBB6">
+                <wp:simplePos x="0" y="0"/>
+                <wp:positionH relativeFrom="margin">
+                  <wp:align>center</wp:align>
+                </wp:positionH>
+                <wp:positionV relativeFrom="paragraph">
+                  <wp:posOffset>180975</wp:posOffset>
+                </wp:positionV>
+                <wp:extent cx="393065" cy="533400"/>
+                <wp:effectExtent l="19050" t="0" r="26035" b="38100"/>
+                <wp:wrapNone/>
+                <wp:docPr id="16" name="Arrow: Down 16"/>
+                <wp:cNvGraphicFramePr/>
+                <a:graphic xmlns:a="http://schemas.openxmlformats.org/drawingml/2006/main">
+                  <a:graphicData uri="http://schemas.microsoft.com/office/word/2010/wordprocessingShape">
+                    <wps:wsp>
+                      <wps:cNvSpPr/>
+                      <wps:spPr>
+                        <a:xfrm flipH="1">
+                          <a:off x="0" y="0"/>
+                          <a:ext cx="393065" cy="533400"/>
+                        </a:xfrm>
+                        <a:prstGeom prst="downArrow">
+                          <a:avLst/>
+                        </a:prstGeom>
+                        <a:solidFill>
+                          <a:schemeClr val="accent5">
+                            <a:lumMod val="60000"/>
+                            <a:lumOff val="40000"/>
+                          </a:schemeClr>
+                        </a:solidFill>
+                        <a:ln>
+                          <a:solidFill>
+                            <a:schemeClr val="tx1"/>
+                          </a:solidFill>
+                        </a:ln>
+                      </wps:spPr>
+                      <wps:style>
+                        <a:lnRef idx="2">
+                          <a:schemeClr val="accent1">
+                            <a:shade val="50000"/>
+                          </a:schemeClr>
+                        </a:lnRef>
+                        <a:fillRef idx="1">
+                          <a:schemeClr val="accent1"/>
+                        </a:fillRef>
+                        <a:effectRef idx="0">
+                          <a:schemeClr val="accent1"/>
+                        </a:effectRef>
+                        <a:fontRef idx="minor">
+                          <a:schemeClr val="lt1"/>
+                        </a:fontRef>
+                      </wps:style>
+                      <wps:bodyPr rot="0" spcFirstLastPara="0" vertOverflow="overflow" horzOverflow="overflow" vert="horz" wrap="square" lIns="91440" tIns="45720" rIns="91440" bIns="45720" numCol="1" spcCol="0" rtlCol="0" fromWordArt="0" anchor="ctr" anchorCtr="0" forceAA="0" compatLnSpc="1">
+                        <a:prstTxWarp prst="textNoShape">
+                          <a:avLst/>
+                        </a:prstTxWarp>
+                        <a:noAutofit/>
+                      </wps:bodyPr>
+                    </wps:wsp>
+                  </a:graphicData>
+                </a:graphic>
+                <wp14:sizeRelH relativeFrom="margin">
+                  <wp14:pctWidth>0</wp14:pctWidth>
+                </wp14:sizeRelH>
+                <wp14:sizeRelV relativeFrom="margin">
+                  <wp14:pctHeight>0</wp14:pctHeight>
+                </wp14:sizeRelV>
+              </wp:anchor>
+            </w:drawing>
+          </mc:Choice>
+          <mc:Fallback>
+            <w:pict>
+              <v:shape w14:anchorId="0790EF05" id="Arrow: Down 16" o:spid="_x0000_s1026" type="#_x0000_t67" style="position:absolute;margin-left:0;margin-top:14.25pt;width:30.95pt;height:42pt;flip:x;z-index:251679744;visibility:visible;mso-wrap-style:square;mso-width-percent:0;mso-height-percent:0;mso-wrap-distance-left:9pt;mso-wrap-distance-top:0;mso-wrap-distance-right:9pt;mso-wrap-distance-bottom:0;mso-position-horizontal:center;mso-position-horizontal-relative:margin;mso-position-vertical:absolute;mso-position-vertical-relative:text;mso-width-percent:0;mso-height-percent:0;mso-width-relative:margin;mso-height-relative:margin;v-text-anchor:middle" o:gfxdata="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" adj="13641" fillcolor="#9cc2e5 [1944]" strokecolor="black [3213]" strokeweight="1pt">
+                <w10:wrap anchorx="margin"/>
+              </v:shape>
+            </w:pict>
+          </mc:Fallback>
+        </mc:AlternateContent>
+      </w:r>
+      <w:r>
+        <w:rPr>
+          <w:rFonts w:ascii="Times New Roman" w:hAnsi="Times New Roman" w:cs="Times New Roman"/>
+          <w:b/>
+          <w:bCs/>
+          <w:noProof/>
+          <w:u w:val="single"/>
+        </w:rPr>
+        <mc:AlternateContent>
+          <mc:Choice Requires="wps">
+            <w:drawing>
+              <wp:anchor distT="0" distB="0" distL="114300" distR="114300" simplePos="0" relativeHeight="251661312" behindDoc="0" locked="0" layoutInCell="1" allowOverlap="1" wp14:anchorId="6BC31CCC" wp14:editId="1A4880B5">
+                <wp:simplePos x="0" y="0"/>
+                <wp:positionH relativeFrom="column">
+                  <wp:posOffset>1638300</wp:posOffset>
+                </wp:positionH>
+                <wp:positionV relativeFrom="paragraph">
+                  <wp:posOffset>763905</wp:posOffset>
+                </wp:positionV>
+                <wp:extent cx="2689860" cy="752475"/>
+                <wp:effectExtent l="0" t="0" r="15240" b="28575"/>
+                <wp:wrapNone/>
+                <wp:docPr id="4" name="Rectangle 4"/>
+                <wp:cNvGraphicFramePr/>
+                <a:graphic xmlns:a="http://schemas.openxmlformats.org/drawingml/2006/main">
+                  <a:graphicData uri="http://schemas.microsoft.com/office/word/2010/wordprocessingShape">
+                    <wps:wsp>
+                      <wps:cNvSpPr/>
+                      <wps:spPr>
+                        <a:xfrm>
+                          <a:off x="0" y="0"/>
+                          <a:ext cx="2689860" cy="752475"/>
+                        </a:xfrm>
+                        <a:prstGeom prst="rect">
+                          <a:avLst/>
+                        </a:prstGeom>
+                        <a:ln w="12700">
+                          <a:solidFill>
+                            <a:schemeClr val="tx1"/>
+                          </a:solidFill>
+                        </a:ln>
+                      </wps:spPr>
+                      <wps:style>
+                        <a:lnRef idx="1">
+                          <a:schemeClr val="accent4"/>
+                        </a:lnRef>
+                        <a:fillRef idx="2">
+                          <a:schemeClr val="accent4"/>
+                        </a:fillRef>
+                        <a:effectRef idx="1">
+                          <a:schemeClr val="accent4"/>
+                        </a:effectRef>
+                        <a:fontRef idx="minor">
+                          <a:schemeClr val="dk1"/>
+                        </a:fontRef>
+                      </wps:style>
+                      <wps:txbx>
+                        <w:txbxContent>
+                          <w:p>
+                            <w:pPr>
+                              <w:jc w:val="center"/>
+                              <w:rPr>
+                                <w:sz w:val="36"/>
+                                <w:szCs w:val="36"/>
+                              </w:rPr>
+                            </w:pPr>
+                            <w:r>
+                              <w:rPr>
+                                <w:sz w:val="36"/>
+                                <w:szCs w:val="36"/>
+                              </w:rPr>
+                              <w:t>Main Menu</w:t>
+                            </w:r>
+                            <w:r>
+                              <w:rPr>
+                                <w:sz w:val="36"/>
+                                <w:szCs w:val="36"/>
+                              </w:rPr>
+                              <w:t xml:space="preserve"> </w:t>
+                            </w:r>
+                            <w:r>
+                              <w:rPr>
+                                <w:sz w:val="36"/>
+                                <w:szCs w:val="36"/>
+                              </w:rPr>
+                              <w:t>displays</w:t>
+                            </w:r>
+                            <w:r>
+                              <w:rPr>
+                                <w:sz w:val="36"/>
+                                <w:szCs w:val="36"/>
+                              </w:rPr>
+                              <w:t xml:space="preserve"> for the player</w:t>
+                            </w:r>
+                          </w:p>
+                        </w:txbxContent>
+                      </wps:txbx>
+                      <wps:bodyPr rot="0" spcFirstLastPara="0" vertOverflow="overflow" horzOverflow="overflow" vert="horz" wrap="square" lIns="91440" tIns="45720" rIns="91440" bIns="45720" numCol="1" spcCol="0" rtlCol="0" fromWordArt="0" anchor="ctr" anchorCtr="0" forceAA="0" compatLnSpc="1">
+                        <a:prstTxWarp prst="textNoShape">
+                          <a:avLst/>
+                        </a:prstTxWarp>
+                        <a:noAutofit/>
+                      </wps:bodyPr>
+                    </wps:wsp>
+                  </a:graphicData>
+                </a:graphic>
+                <wp14:sizeRelV relativeFrom="margin">
+                  <wp14:pctHeight>0</wp14:pctHeight>
+                </wp14:sizeRelV>
+              </wp:anchor>
+            </w:drawing>
+          </mc:Choice>
+          <mc:Fallback>
+            <w:pict>
+              <v:rect w14:anchorId="6BC31CCC" id="Rectangle 4" o:spid="_x0000_s1031" style="position:absolute;left:0;text-align:left;margin-left:129pt;margin-top:60.15pt;width:211.8pt;height:59.25pt;z-index:251661312;visibility:visible;mso-wrap-style:square;mso-height-percent:0;mso-wrap-distance-left:9pt;mso-wrap-distance-top:0;mso-wrap-distance-right:9pt;mso-wrap-distance-bottom:0;mso-position-horizontal:absolute;mso-position-horizontal-relative:text;mso-position-vertical:absolute;mso-position-vertical-relative:text;mso-height-percent:0;mso-height-relative:margin;v-text-anchor:middle" o:gfxdata="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" fillcolor="#ffd555 [2167]" strokecolor="black [3213]" strokeweight="1pt">
+                <v:fill color2="#ffcc31 [2615]" rotate="t" colors="0 #ffdd9c;.5 #ffd78e;1 #ffd479" focus="100%" type="gradient">
+                  <o:fill v:ext="view" type="gradientUnscaled"/>
+                </v:fill>
+                <v:textbox>
+                  <w:txbxContent>
+                    <w:p>
+                      <w:pPr>
+                        <w:jc w:val="center"/>
+                        <w:rPr>
+                          <w:sz w:val="36"/>
+                          <w:szCs w:val="36"/>
+                        </w:rPr>
+                      </w:pPr>
+                      <w:r>
+                        <w:rPr>
+                          <w:sz w:val="36"/>
+                          <w:szCs w:val="36"/>
+                        </w:rPr>
+                        <w:t>Main Menu</w:t>
+                      </w:r>
+                      <w:r>
+                        <w:rPr>
+                          <w:sz w:val="36"/>
+                          <w:szCs w:val="36"/>
+                        </w:rPr>
+                        <w:t xml:space="preserve"> </w:t>
+                      </w:r>
+                      <w:r>
+                        <w:rPr>
+                          <w:sz w:val="36"/>
+                          <w:szCs w:val="36"/>
+                        </w:rPr>
+                        <w:t>displays</w:t>
+                      </w:r>
+                      <w:r>
+                        <w:rPr>
+                          <w:sz w:val="36"/>
+                          <w:szCs w:val="36"/>
+                        </w:rPr>
+                        <w:t xml:space="preserve"> for the player</w:t>
+                      </w:r>
+                    </w:p>
+                  </w:txbxContent>
+                </v:textbox>
+              </v:rect>
+            </w:pict>
+          </mc:Fallback>
+        </mc:AlternateContent>
+      </w:r>
+      <w:r>
+        <w:rPr>
+          <w:rFonts w:ascii="Times New Roman" w:hAnsi="Times New Roman" w:cs="Times New Roman"/>
+          <w:b/>
+          <w:bCs/>
+          <w:noProof/>
+          <w:u w:val="single"/>
+        </w:rPr>
+        <mc:AlternateContent>
+          <mc:Choice Requires="wps">
+            <w:drawing>
+              <wp:anchor distT="0" distB="0" distL="114300" distR="114300" simplePos="0" relativeHeight="251677696" behindDoc="0" locked="0" layoutInCell="1" allowOverlap="1" wp14:anchorId="055C2A54" wp14:editId="22FF6019">
+                <wp:simplePos x="0" y="0"/>
+                <wp:positionH relativeFrom="column">
+                  <wp:posOffset>2190750</wp:posOffset>
+                </wp:positionH>
+                <wp:positionV relativeFrom="paragraph">
+                  <wp:posOffset>2867025</wp:posOffset>
+                </wp:positionV>
+                <wp:extent cx="393065" cy="533400"/>
+                <wp:effectExtent l="19050" t="0" r="26035" b="38100"/>
+                <wp:wrapNone/>
+                <wp:docPr id="14" name="Arrow: Down 14"/>
+                <wp:cNvGraphicFramePr/>
+                <a:graphic xmlns:a="http://schemas.openxmlformats.org/drawingml/2006/main">
+                  <a:graphicData uri="http://schemas.microsoft.com/office/word/2010/wordprocessingShape">
+                    <wps:wsp>
+                      <wps:cNvSpPr/>
+                      <wps:spPr>
+                        <a:xfrm flipH="1">
+                          <a:off x="0" y="0"/>
+                          <a:ext cx="393065" cy="533400"/>
+                        </a:xfrm>
+                        <a:prstGeom prst="downArrow">
+                          <a:avLst/>
+                        </a:prstGeom>
+                        <a:solidFill>
+                          <a:schemeClr val="accent5">
+                            <a:lumMod val="60000"/>
+                            <a:lumOff val="40000"/>
+                          </a:schemeClr>
+                        </a:solidFill>
+                        <a:ln>
+                          <a:solidFill>
+                            <a:schemeClr val="tx1"/>
+                          </a:solidFill>
+                        </a:ln>
+                      </wps:spPr>
+                      <wps:style>
+                        <a:lnRef idx="2">
+                          <a:schemeClr val="accent1">
+                            <a:shade val="50000"/>
+                          </a:schemeClr>
+                        </a:lnRef>
+                        <a:fillRef idx="1">
+                          <a:schemeClr val="accent1"/>
+                        </a:fillRef>
+                        <a:effectRef idx="0">
+                          <a:schemeClr val="accent1"/>
+                        </a:effectRef>
+                        <a:fontRef idx="minor">
+                          <a:schemeClr val="lt1"/>
+                        </a:fontRef>
+                      </wps:style>
+                      <wps:bodyPr rot="0" spcFirstLastPara="0" vertOverflow="overflow" horzOverflow="overflow" vert="horz" wrap="square" lIns="91440" tIns="45720" rIns="91440" bIns="45720" numCol="1" spcCol="0" rtlCol="0" fromWordArt="0" anchor="ctr" anchorCtr="0" forceAA="0" compatLnSpc="1">
+                        <a:prstTxWarp prst="textNoShape">
+                          <a:avLst/>
+                        </a:prstTxWarp>
+                        <a:noAutofit/>
+                      </wps:bodyPr>
+                    </wps:wsp>
+                  </a:graphicData>
+                </a:graphic>
+                <wp14:sizeRelH relativeFrom="margin">
+                  <wp14:pctWidth>0</wp14:pctWidth>
+                </wp14:sizeRelH>
+                <wp14:sizeRelV relativeFrom="margin">
+                  <wp14:pctHeight>0</wp14:pctHeight>
+                </wp14:sizeRelV>
+              </wp:anchor>
+            </w:drawing>
+          </mc:Choice>
+          <mc:Fallback>
+            <w:pict>
+              <v:shape w14:anchorId="3F28188C" id="Arrow: Down 14" o:spid="_x0000_s1026" type="#_x0000_t67" style="position:absolute;margin-left:172.5pt;margin-top:225.75pt;width:30.95pt;height:42pt;flip:x;z-index:251677696;visibility:visible;mso-wrap-style:square;mso-width-percent:0;mso-height-percent:0;mso-wrap-distance-left:9pt;mso-wrap-distance-top:0;mso-wrap-distance-right:9pt;mso-wrap-distance-bottom:0;mso-position-horizontal:absolute;mso-position-horizontal-relative:text;mso-position-vertical:absolute;mso-position-vertical-relative:text;mso-width-percent:0;mso-height-percent:0;mso-width-relative:margin;mso-height-relative:margin;v-text-anchor:middle" o:gfxdata="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" adj="13641" fillcolor="#9cc2e5 [1944]" strokecolor="black [3213]" strokeweight="1pt"/>
+            </w:pict>
+          </mc:Fallback>
+        </mc:AlternateContent>
+      </w:r>
+      <w:r>
+        <w:rPr>
+          <w:rFonts w:ascii="Times New Roman" w:hAnsi="Times New Roman" w:cs="Times New Roman"/>
+          <w:b/>
+          <w:bCs/>
+          <w:noProof/>
+          <w:u w:val="single"/>
+        </w:rPr>
+        <mc:AlternateContent>
+          <mc:Choice Requires="wps">
+            <w:drawing>
+              <wp:anchor distT="0" distB="0" distL="114300" distR="114300" simplePos="0" relativeHeight="251668480" behindDoc="0" locked="0" layoutInCell="1" allowOverlap="1" wp14:anchorId="686046FC" wp14:editId="796B3A1C">
+                <wp:simplePos x="0" y="0"/>
+                <wp:positionH relativeFrom="column">
+                  <wp:posOffset>1952625</wp:posOffset>
+                </wp:positionH>
+                <wp:positionV relativeFrom="paragraph">
+                  <wp:posOffset>3422015</wp:posOffset>
                 </wp:positionV>
                 <wp:extent cx="1303020" cy="457200"/>
                 <wp:effectExtent l="0" t="0" r="11430" b="19050"/>
@@ -641,6 +1743,9 @@
                             <w:r>
                               <w:t xml:space="preserve"> ‘99’</w:t>
                             </w:r>
+                            <w:r>
+                              <w:t xml:space="preserve"> the application closes</w:t>
+                            </w:r>
                           </w:p>
                         </w:txbxContent>
                       </wps:txbx>
@@ -658,7 +1763,7 @@
           </mc:Choice>
           <mc:Fallback>
             <w:pict>
-              <v:shape w14:anchorId="686046FC" id="Text Box 11" o:spid="_x0000_s1028" type="#_x0000_t202" style="position:absolute;left:0;text-align:left;margin-left:130.5pt;margin-top:235.7pt;width:102.6pt;height:36pt;z-index:251668480;visibility:visible;mso-wrap-style:square;mso-wrap-distance-left:9pt;mso-wrap-distance-top:0;mso-wrap-distance-right:9pt;mso-wrap-distance-bottom:0;mso-position-horizontal:absolute;mso-position-horizontal-relative:text;mso-position-vertical:absolute;mso-position-vertical-relative:text;v-text-anchor:middle" o:gfxdata="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" filled="f" strokecolor="black [3200]" strokeweight="1pt">
+              <v:shape w14:anchorId="686046FC" id="Text Box 11" o:spid="_x0000_s1032" type="#_x0000_t202" style="position:absolute;left:0;text-align:left;margin-left:153.75pt;margin-top:269.45pt;width:102.6pt;height:36pt;z-index:251668480;visibility:visible;mso-wrap-style:square;mso-wrap-distance-left:9pt;mso-wrap-distance-top:0;mso-wrap-distance-right:9pt;mso-wrap-distance-bottom:0;mso-position-horizontal:absolute;mso-position-horizontal-relative:text;mso-position-vertical:absolute;mso-position-vertical-relative:text;v-text-anchor:middle" o:gfxdata="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" filled="f" strokecolor="black [3200]" strokeweight="1pt">
                 <v:stroke joinstyle="round"/>
                 <v:textbox>
                   <w:txbxContent>
@@ -671,6 +1776,9 @@
                       </w:r>
                       <w:r>
                         <w:t xml:space="preserve"> ‘99’</w:t>
+                      </w:r>
+                      <w:r>
+                        <w:t xml:space="preserve"> the application closes</w:t>
                       </w:r>
                     </w:p>
                   </w:txbxContent>
@@ -691,16 +1799,16 @@
         <mc:AlternateContent>
           <mc:Choice Requires="wps">
             <w:drawing>
-              <wp:anchor distT="0" distB="0" distL="114300" distR="114300" simplePos="0" relativeHeight="251666432" behindDoc="0" locked="0" layoutInCell="1" allowOverlap="1" wp14:anchorId="4C4E4EDD" wp14:editId="3C8EDE4B">
+              <wp:anchor distT="0" distB="0" distL="114300" distR="114300" simplePos="0" relativeHeight="251666432" behindDoc="0" locked="0" layoutInCell="1" allowOverlap="1" wp14:anchorId="4C4E4EDD" wp14:editId="72724904">
                 <wp:simplePos x="0" y="0"/>
                 <wp:positionH relativeFrom="column">
-                  <wp:posOffset>769620</wp:posOffset>
+                  <wp:posOffset>847725</wp:posOffset>
                 </wp:positionH>
                 <wp:positionV relativeFrom="paragraph">
-                  <wp:posOffset>2530475</wp:posOffset>
+                  <wp:posOffset>2364105</wp:posOffset>
                 </wp:positionV>
-                <wp:extent cx="1432560" cy="457200"/>
-                <wp:effectExtent l="0" t="0" r="15240" b="19050"/>
+                <wp:extent cx="1432560" cy="752475"/>
+                <wp:effectExtent l="0" t="0" r="15240" b="28575"/>
                 <wp:wrapNone/>
                 <wp:docPr id="9" name="Rectangle 9"/>
                 <wp:cNvGraphicFramePr/>
@@ -711,7 +1819,7 @@
                       <wps:spPr>
                         <a:xfrm>
                           <a:off x="0" y="0"/>
-                          <a:ext cx="1432560" cy="457200"/>
+                          <a:ext cx="1432560" cy="752475"/>
                         </a:xfrm>
                         <a:prstGeom prst="rect">
                           <a:avLst/>
@@ -746,6 +1854,9 @@
                             <w:r>
                               <w:t>Game Board</w:t>
                             </w:r>
+                            <w:r>
+                              <w:t xml:space="preserve"> displays for the player to play the Snake Game </w:t>
+                            </w:r>
                           </w:p>
                         </w:txbxContent>
                       </wps:txbx>
@@ -769,7 +1880,7 @@
           </mc:Choice>
           <mc:Fallback>
             <w:pict>
-              <v:rect w14:anchorId="4C4E4EDD" id="Rectangle 9" o:spid="_x0000_s1029" style="position:absolute;left:0;text-align:left;margin-left:60.6pt;margin-top:199.25pt;width:112.8pt;height:36pt;z-index:251666432;visibility:visible;mso-wrap-style:square;mso-width-percent:0;mso-height-percent:0;mso-wrap-distance-left:9pt;mso-wrap-distance-top:0;mso-wrap-distance-right:9pt;mso-wrap-distance-bottom:0;mso-position-horizontal:absolute;mso-position-horizontal-relative:text;mso-position-vertical:absolute;mso-position-vertical-relative:text;mso-width-percent:0;mso-height-percent:0;mso-width-relative:margin;mso-height-relative:margin;v-text-anchor:middle" o:gfxdata="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" fillcolor="#ffd555 [2167]" strokecolor="black [3213]" strokeweight="1pt">
+              <v:rect w14:anchorId="4C4E4EDD" id="Rectangle 9" o:spid="_x0000_s1033" style="position:absolute;left:0;text-align:left;margin-left:66.75pt;margin-top:186.15pt;width:112.8pt;height:59.25pt;z-index:251666432;visibility:visible;mso-wrap-style:square;mso-width-percent:0;mso-height-percent:0;mso-wrap-distance-left:9pt;mso-wrap-distance-top:0;mso-wrap-distance-right:9pt;mso-wrap-distance-bottom:0;mso-position-horizontal:absolute;mso-position-horizontal-relative:text;mso-position-vertical:absolute;mso-position-vertical-relative:text;mso-width-percent:0;mso-height-percent:0;mso-width-relative:margin;mso-height-relative:margin;v-text-anchor:middle" o:gfxdata="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" fillcolor="#ffd555 [2167]" strokecolor="black [3213]" strokeweight="1pt">
                 <v:fill color2="#ffcc31 [2615]" rotate="t" colors="0 #ffdd9c;.5 #ffd78e;1 #ffd479" focus="100%" type="gradient">
                   <o:fill v:ext="view" type="gradientUnscaled"/>
                 </v:fill>
@@ -783,688 +1894,13 @@
                       <w:r>
                         <w:t>Game Board</w:t>
                       </w:r>
-                    </w:p>
-                  </w:txbxContent>
-                </v:textbox>
-              </v:rect>
-            </w:pict>
-          </mc:Fallback>
-        </mc:AlternateContent>
-      </w:r>
-      <w:r>
-        <w:rPr>
-          <w:rFonts w:ascii="Times New Roman" w:hAnsi="Times New Roman" w:cs="Times New Roman"/>
-          <w:b/>
-          <w:bCs/>
-          <w:noProof/>
-          <w:u w:val="single"/>
-        </w:rPr>
-        <mc:AlternateContent>
-          <mc:Choice Requires="wps">
-            <w:drawing>
-              <wp:anchor distT="0" distB="0" distL="114300" distR="114300" simplePos="0" relativeHeight="251667456" behindDoc="0" locked="0" layoutInCell="1" allowOverlap="1" wp14:anchorId="52D0EE05" wp14:editId="35340A64">
-                <wp:simplePos x="0" y="0"/>
-                <wp:positionH relativeFrom="column">
-                  <wp:posOffset>1577340</wp:posOffset>
-                </wp:positionH>
-                <wp:positionV relativeFrom="paragraph">
-                  <wp:posOffset>2042795</wp:posOffset>
-                </wp:positionV>
-                <wp:extent cx="0" cy="480060"/>
-                <wp:effectExtent l="114300" t="0" r="133350" b="53340"/>
-                <wp:wrapNone/>
-                <wp:docPr id="10" name="Straight Arrow Connector 10"/>
-                <wp:cNvGraphicFramePr/>
-                <a:graphic xmlns:a="http://schemas.openxmlformats.org/drawingml/2006/main">
-                  <a:graphicData uri="http://schemas.microsoft.com/office/word/2010/wordprocessingShape">
-                    <wps:wsp>
-                      <wps:cNvCnPr/>
-                      <wps:spPr>
-                        <a:xfrm>
-                          <a:off x="0" y="0"/>
-                          <a:ext cx="0" cy="480060"/>
-                        </a:xfrm>
-                        <a:prstGeom prst="straightConnector1">
-                          <a:avLst/>
-                        </a:prstGeom>
-                        <a:ln w="57150">
-                          <a:solidFill>
-                            <a:schemeClr val="tx1"/>
-                          </a:solidFill>
-                          <a:tailEnd type="triangle"/>
-                        </a:ln>
-                      </wps:spPr>
-                      <wps:style>
-                        <a:lnRef idx="1">
-                          <a:schemeClr val="accent1"/>
-                        </a:lnRef>
-                        <a:fillRef idx="0">
-                          <a:schemeClr val="accent1"/>
-                        </a:fillRef>
-                        <a:effectRef idx="0">
-                          <a:schemeClr val="accent1"/>
-                        </a:effectRef>
-                        <a:fontRef idx="minor">
-                          <a:schemeClr val="tx1"/>
-                        </a:fontRef>
-                      </wps:style>
-                      <wps:bodyPr/>
-                    </wps:wsp>
-                  </a:graphicData>
-                </a:graphic>
-              </wp:anchor>
-            </w:drawing>
-          </mc:Choice>
-          <mc:Fallback>
-            <w:pict>
-              <v:shapetype w14:anchorId="42B9DD80" id="_x0000_t32" coordsize="21600,21600" o:spt="32" o:oned="t" path="m,l21600,21600e" filled="f">
-                <v:path arrowok="t" fillok="f" o:connecttype="none"/>
-                <o:lock v:ext="edit" shapetype="t"/>
-              </v:shapetype>
-              <v:shape id="Straight Arrow Connector 10" o:spid="_x0000_s1026" type="#_x0000_t32" style="position:absolute;margin-left:124.2pt;margin-top:160.85pt;width:0;height:37.8pt;z-index:251667456;visibility:visible;mso-wrap-style:square;mso-wrap-distance-left:9pt;mso-wrap-distance-top:0;mso-wrap-distance-right:9pt;mso-wrap-distance-bottom:0;mso-position-horizontal:absolute;mso-position-horizontal-relative:text;mso-position-vertical:absolute;mso-position-vertical-relative:text" o:gfxdata="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" strokecolor="black [3213]" strokeweight="4.5pt">
-                <v:stroke endarrow="block" joinstyle="miter"/>
-              </v:shape>
-            </w:pict>
-          </mc:Fallback>
-        </mc:AlternateContent>
-      </w:r>
-      <w:r>
-        <w:rPr>
-          <w:rFonts w:ascii="Times New Roman" w:hAnsi="Times New Roman" w:cs="Times New Roman"/>
-          <w:b/>
-          <w:bCs/>
-          <w:noProof/>
-          <w:u w:val="single"/>
-        </w:rPr>
-        <mc:AlternateContent>
-          <mc:Choice Requires="wps">
-            <w:drawing>
-              <wp:anchor distT="0" distB="0" distL="114300" distR="114300" simplePos="0" relativeHeight="251665408" behindDoc="0" locked="0" layoutInCell="1" allowOverlap="1" wp14:anchorId="18D07A3E" wp14:editId="33C48EA4">
-                <wp:simplePos x="0" y="0"/>
-                <wp:positionH relativeFrom="column">
-                  <wp:posOffset>3497580</wp:posOffset>
-                </wp:positionH>
-                <wp:positionV relativeFrom="paragraph">
-                  <wp:posOffset>2614295</wp:posOffset>
-                </wp:positionV>
-                <wp:extent cx="1325880" cy="1714500"/>
-                <wp:effectExtent l="0" t="0" r="26670" b="19050"/>
-                <wp:wrapNone/>
-                <wp:docPr id="8" name="Rectangle 8"/>
-                <wp:cNvGraphicFramePr/>
-                <a:graphic xmlns:a="http://schemas.openxmlformats.org/drawingml/2006/main">
-                  <a:graphicData uri="http://schemas.microsoft.com/office/word/2010/wordprocessingShape">
-                    <wps:wsp>
-                      <wps:cNvSpPr/>
-                      <wps:spPr>
-                        <a:xfrm>
-                          <a:off x="0" y="0"/>
-                          <a:ext cx="1325880" cy="1714500"/>
-                        </a:xfrm>
-                        <a:prstGeom prst="rect">
-                          <a:avLst/>
-                        </a:prstGeom>
-                        <a:ln w="12700">
-                          <a:solidFill>
-                            <a:schemeClr val="tx1"/>
-                          </a:solidFill>
-                        </a:ln>
-                      </wps:spPr>
-                      <wps:style>
-                        <a:lnRef idx="1">
-                          <a:schemeClr val="accent4"/>
-                        </a:lnRef>
-                        <a:fillRef idx="2">
-                          <a:schemeClr val="accent4"/>
-                        </a:fillRef>
-                        <a:effectRef idx="1">
-                          <a:schemeClr val="accent4"/>
-                        </a:effectRef>
-                        <a:fontRef idx="minor">
-                          <a:schemeClr val="dk1"/>
-                        </a:fontRef>
-                      </wps:style>
-                      <wps:txbx>
-                        <w:txbxContent>
-                          <w:p>
-                            <w:pPr>
-                              <w:spacing w:after="0"/>
-                              <w:jc w:val="center"/>
-                            </w:pPr>
-                            <w:r>
-                              <w:t>End Game/Program</w:t>
-                            </w:r>
-                          </w:p>
-                        </w:txbxContent>
-                      </wps:txbx>
-                      <wps:bodyPr rot="0" spcFirstLastPara="0" vertOverflow="overflow" horzOverflow="overflow" vert="horz" wrap="square" lIns="91440" tIns="45720" rIns="91440" bIns="45720" numCol="1" spcCol="0" rtlCol="0" fromWordArt="0" anchor="ctr" anchorCtr="0" forceAA="0" compatLnSpc="1">
-                        <a:prstTxWarp prst="textNoShape">
-                          <a:avLst/>
-                        </a:prstTxWarp>
-                        <a:noAutofit/>
-                      </wps:bodyPr>
-                    </wps:wsp>
-                  </a:graphicData>
-                </a:graphic>
-                <wp14:sizeRelH relativeFrom="margin">
-                  <wp14:pctWidth>0</wp14:pctWidth>
-                </wp14:sizeRelH>
-                <wp14:sizeRelV relativeFrom="margin">
-                  <wp14:pctHeight>0</wp14:pctHeight>
-                </wp14:sizeRelV>
-              </wp:anchor>
-            </w:drawing>
-          </mc:Choice>
-          <mc:Fallback>
-            <w:pict>
-              <v:rect w14:anchorId="18D07A3E" id="Rectangle 8" o:spid="_x0000_s1030" style="position:absolute;left:0;text-align:left;margin-left:275.4pt;margin-top:205.85pt;width:104.4pt;height:135pt;z-index:251665408;visibility:visible;mso-wrap-style:square;mso-width-percent:0;mso-height-percent:0;mso-wrap-distance-left:9pt;mso-wrap-distance-top:0;mso-wrap-distance-right:9pt;mso-wrap-distance-bottom:0;mso-position-horizontal:absolute;mso-position-horizontal-relative:text;mso-position-vertical:absolute;mso-position-vertical-relative:text;mso-width-percent:0;mso-height-percent:0;mso-width-relative:margin;mso-height-relative:margin;v-text-anchor:middle" o:gfxdata="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" fillcolor="#ffd555 [2167]" strokecolor="black [3213]" strokeweight="1pt">
-                <v:fill color2="#ffcc31 [2615]" rotate="t" colors="0 #ffdd9c;.5 #ffd78e;1 #ffd479" focus="100%" type="gradient">
-                  <o:fill v:ext="view" type="gradientUnscaled"/>
-                </v:fill>
-                <v:textbox>
-                  <w:txbxContent>
-                    <w:p>
-                      <w:pPr>
-                        <w:spacing w:after="0"/>
-                        <w:jc w:val="center"/>
-                      </w:pPr>
                       <w:r>
-                        <w:t>End Game/Program</w:t>
+                        <w:t xml:space="preserve"> displays for the player to play the Snake Game </w:t>
                       </w:r>
                     </w:p>
                   </w:txbxContent>
                 </v:textbox>
               </v:rect>
-            </w:pict>
-          </mc:Fallback>
-        </mc:AlternateContent>
-      </w:r>
-      <w:r>
-        <w:rPr>
-          <w:rFonts w:ascii="Times New Roman" w:hAnsi="Times New Roman" w:cs="Times New Roman"/>
-          <w:b/>
-          <w:bCs/>
-          <w:noProof/>
-          <w:u w:val="single"/>
-        </w:rPr>
-        <mc:AlternateContent>
-          <mc:Choice Requires="wps">
-            <w:drawing>
-              <wp:anchor distT="0" distB="0" distL="114300" distR="114300" simplePos="0" relativeHeight="251664384" behindDoc="0" locked="0" layoutInCell="1" allowOverlap="1" wp14:anchorId="364C93DA" wp14:editId="3B39950F">
-                <wp:simplePos x="0" y="0"/>
-                <wp:positionH relativeFrom="column">
-                  <wp:posOffset>4213860</wp:posOffset>
-                </wp:positionH>
-                <wp:positionV relativeFrom="paragraph">
-                  <wp:posOffset>2042795</wp:posOffset>
-                </wp:positionV>
-                <wp:extent cx="0" cy="571500"/>
-                <wp:effectExtent l="114300" t="0" r="76200" b="57150"/>
-                <wp:wrapNone/>
-                <wp:docPr id="7" name="Straight Arrow Connector 7"/>
-                <wp:cNvGraphicFramePr/>
-                <a:graphic xmlns:a="http://schemas.openxmlformats.org/drawingml/2006/main">
-                  <a:graphicData uri="http://schemas.microsoft.com/office/word/2010/wordprocessingShape">
-                    <wps:wsp>
-                      <wps:cNvCnPr/>
-                      <wps:spPr>
-                        <a:xfrm>
-                          <a:off x="0" y="0"/>
-                          <a:ext cx="0" cy="571500"/>
-                        </a:xfrm>
-                        <a:prstGeom prst="straightConnector1">
-                          <a:avLst/>
-                        </a:prstGeom>
-                        <a:ln w="57150">
-                          <a:solidFill>
-                            <a:schemeClr val="tx1"/>
-                          </a:solidFill>
-                          <a:tailEnd type="triangle"/>
-                        </a:ln>
-                      </wps:spPr>
-                      <wps:style>
-                        <a:lnRef idx="3">
-                          <a:schemeClr val="dk1"/>
-                        </a:lnRef>
-                        <a:fillRef idx="0">
-                          <a:schemeClr val="dk1"/>
-                        </a:fillRef>
-                        <a:effectRef idx="2">
-                          <a:schemeClr val="dk1"/>
-                        </a:effectRef>
-                        <a:fontRef idx="minor">
-                          <a:schemeClr val="tx1"/>
-                        </a:fontRef>
-                      </wps:style>
-                      <wps:bodyPr/>
-                    </wps:wsp>
-                  </a:graphicData>
-                </a:graphic>
-              </wp:anchor>
-            </w:drawing>
-          </mc:Choice>
-          <mc:Fallback>
-            <w:pict>
-              <v:shape w14:anchorId="4049B53B" id="Straight Arrow Connector 7" o:spid="_x0000_s1026" type="#_x0000_t32" style="position:absolute;margin-left:331.8pt;margin-top:160.85pt;width:0;height:45pt;z-index:251664384;visibility:visible;mso-wrap-style:square;mso-wrap-distance-left:9pt;mso-wrap-distance-top:0;mso-wrap-distance-right:9pt;mso-wrap-distance-bottom:0;mso-position-horizontal:absolute;mso-position-horizontal-relative:text;mso-position-vertical:absolute;mso-position-vertical-relative:text" o:gfxdata="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" strokecolor="black [3213]" strokeweight="4.5pt">
-                <v:stroke endarrow="block" joinstyle="miter"/>
-              </v:shape>
-            </w:pict>
-          </mc:Fallback>
-        </mc:AlternateContent>
-      </w:r>
-      <w:r>
-        <w:rPr>
-          <w:rFonts w:ascii="Times New Roman" w:hAnsi="Times New Roman" w:cs="Times New Roman"/>
-          <w:b/>
-          <w:bCs/>
-          <w:noProof/>
-          <w:u w:val="single"/>
-        </w:rPr>
-        <mc:AlternateContent>
-          <mc:Choice Requires="wps">
-            <w:drawing>
-              <wp:anchor distT="0" distB="0" distL="114300" distR="114300" simplePos="0" relativeHeight="251663360" behindDoc="0" locked="0" layoutInCell="1" allowOverlap="1" wp14:anchorId="2F5345A6" wp14:editId="0A460DDF">
-                <wp:simplePos x="0" y="0"/>
-                <wp:positionH relativeFrom="column">
-                  <wp:posOffset>3451860</wp:posOffset>
-                </wp:positionH>
-                <wp:positionV relativeFrom="paragraph">
-                  <wp:posOffset>1517015</wp:posOffset>
-                </wp:positionV>
-                <wp:extent cx="1371600" cy="472440"/>
-                <wp:effectExtent l="0" t="0" r="19050" b="22860"/>
-                <wp:wrapNone/>
-                <wp:docPr id="6" name="Text Box 6"/>
-                <wp:cNvGraphicFramePr/>
-                <a:graphic xmlns:a="http://schemas.openxmlformats.org/drawingml/2006/main">
-                  <a:graphicData uri="http://schemas.microsoft.com/office/word/2010/wordprocessingShape">
-                    <wps:wsp>
-                      <wps:cNvSpPr txBox="1"/>
-                      <wps:spPr>
-                        <a:xfrm>
-                          <a:off x="0" y="0"/>
-                          <a:ext cx="1371600" cy="472440"/>
-                        </a:xfrm>
-                        <a:prstGeom prst="rect">
-                          <a:avLst/>
-                        </a:prstGeom>
-                        <a:noFill/>
-                        <a:ln w="12700" cap="flat" cmpd="sng" algn="ctr">
-                          <a:solidFill>
-                            <a:schemeClr val="dk1"/>
-                          </a:solidFill>
-                          <a:prstDash val="solid"/>
-                          <a:round/>
-                          <a:headEnd type="none" w="med" len="med"/>
-                          <a:tailEnd type="none" w="med" len="med"/>
-                        </a:ln>
-                      </wps:spPr>
-                      <wps:style>
-                        <a:lnRef idx="0">
-                          <a:scrgbClr r="0" g="0" b="0"/>
-                        </a:lnRef>
-                        <a:fillRef idx="0">
-                          <a:scrgbClr r="0" g="0" b="0"/>
-                        </a:fillRef>
-                        <a:effectRef idx="0">
-                          <a:scrgbClr r="0" g="0" b="0"/>
-                        </a:effectRef>
-                        <a:fontRef idx="minor">
-                          <a:schemeClr val="dk1"/>
-                        </a:fontRef>
-                      </wps:style>
-                      <wps:txbx>
-                        <w:txbxContent>
-                          <w:p>
-                            <w:pPr>
-                              <w:spacing w:after="0"/>
-                              <w:jc w:val="center"/>
-                            </w:pPr>
-                            <w:r>
-                              <w:t>Types ‘99’</w:t>
-                            </w:r>
-                          </w:p>
-                        </w:txbxContent>
-                      </wps:txbx>
-                      <wps:bodyPr rot="0" spcFirstLastPara="0" vertOverflow="overflow" horzOverflow="overflow" vert="horz" wrap="square" lIns="91440" tIns="45720" rIns="91440" bIns="45720" numCol="1" spcCol="0" rtlCol="0" fromWordArt="0" anchor="ctr" anchorCtr="0" forceAA="0" compatLnSpc="1">
-                        <a:prstTxWarp prst="textNoShape">
-                          <a:avLst/>
-                        </a:prstTxWarp>
-                        <a:noAutofit/>
-                      </wps:bodyPr>
-                    </wps:wsp>
-                  </a:graphicData>
-                </a:graphic>
-                <wp14:sizeRelH relativeFrom="margin">
-                  <wp14:pctWidth>0</wp14:pctWidth>
-                </wp14:sizeRelH>
-                <wp14:sizeRelV relativeFrom="margin">
-                  <wp14:pctHeight>0</wp14:pctHeight>
-                </wp14:sizeRelV>
-              </wp:anchor>
-            </w:drawing>
-          </mc:Choice>
-          <mc:Fallback>
-            <w:pict>
-              <v:shape w14:anchorId="2F5345A6" id="Text Box 6" o:spid="_x0000_s1031" type="#_x0000_t202" style="position:absolute;left:0;text-align:left;margin-left:271.8pt;margin-top:119.45pt;width:108pt;height:37.2pt;z-index:251663360;visibility:visible;mso-wrap-style:square;mso-width-percent:0;mso-height-percent:0;mso-wrap-distance-left:9pt;mso-wrap-distance-top:0;mso-wrap-distance-right:9pt;mso-wrap-distance-bottom:0;mso-position-horizontal:absolute;mso-position-horizontal-relative:text;mso-position-vertical:absolute;mso-position-vertical-relative:text;mso-width-percent:0;mso-height-percent:0;mso-width-relative:margin;mso-height-relative:margin;v-text-anchor:middle" o:gfxdata="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" filled="f" strokecolor="black [3200]" strokeweight="1pt">
-                <v:stroke joinstyle="round"/>
-                <v:textbox>
-                  <w:txbxContent>
-                    <w:p>
-                      <w:pPr>
-                        <w:spacing w:after="0"/>
-                        <w:jc w:val="center"/>
-                      </w:pPr>
-                      <w:r>
-                        <w:t>Types ‘99’</w:t>
-                      </w:r>
-                    </w:p>
-                  </w:txbxContent>
-                </v:textbox>
-              </v:shape>
-            </w:pict>
-          </mc:Fallback>
-        </mc:AlternateContent>
-      </w:r>
-      <w:r>
-        <w:rPr>
-          <w:rFonts w:ascii="Times New Roman" w:hAnsi="Times New Roman" w:cs="Times New Roman"/>
-          <w:b/>
-          <w:bCs/>
-          <w:noProof/>
-          <w:u w:val="single"/>
-        </w:rPr>
-        <mc:AlternateContent>
-          <mc:Choice Requires="wps">
-            <w:drawing>
-              <wp:anchor distT="0" distB="0" distL="114300" distR="114300" simplePos="0" relativeHeight="251662336" behindDoc="0" locked="0" layoutInCell="1" allowOverlap="1" wp14:anchorId="2A77E374" wp14:editId="28AA5E61">
-                <wp:simplePos x="0" y="0"/>
-                <wp:positionH relativeFrom="column">
-                  <wp:posOffset>1234440</wp:posOffset>
-                </wp:positionH>
-                <wp:positionV relativeFrom="paragraph">
-                  <wp:posOffset>1517015</wp:posOffset>
-                </wp:positionV>
-                <wp:extent cx="1440180" cy="441960"/>
-                <wp:effectExtent l="0" t="0" r="26670" b="15240"/>
-                <wp:wrapNone/>
-                <wp:docPr id="5" name="Text Box 5"/>
-                <wp:cNvGraphicFramePr/>
-                <a:graphic xmlns:a="http://schemas.openxmlformats.org/drawingml/2006/main">
-                  <a:graphicData uri="http://schemas.microsoft.com/office/word/2010/wordprocessingShape">
-                    <wps:wsp>
-                      <wps:cNvSpPr txBox="1"/>
-                      <wps:spPr>
-                        <a:xfrm>
-                          <a:off x="0" y="0"/>
-                          <a:ext cx="1440180" cy="441960"/>
-                        </a:xfrm>
-                        <a:prstGeom prst="rect">
-                          <a:avLst/>
-                        </a:prstGeom>
-                        <a:noFill/>
-                        <a:ln w="12700" cap="flat" cmpd="sng" algn="ctr">
-                          <a:solidFill>
-                            <a:schemeClr val="dk1"/>
-                          </a:solidFill>
-                          <a:prstDash val="solid"/>
-                          <a:round/>
-                          <a:headEnd type="none" w="med" len="med"/>
-                          <a:tailEnd type="none" w="med" len="med"/>
-                        </a:ln>
-                      </wps:spPr>
-                      <wps:style>
-                        <a:lnRef idx="0">
-                          <a:scrgbClr r="0" g="0" b="0"/>
-                        </a:lnRef>
-                        <a:fillRef idx="0">
-                          <a:scrgbClr r="0" g="0" b="0"/>
-                        </a:fillRef>
-                        <a:effectRef idx="0">
-                          <a:scrgbClr r="0" g="0" b="0"/>
-                        </a:effectRef>
-                        <a:fontRef idx="minor">
-                          <a:schemeClr val="dk1"/>
-                        </a:fontRef>
-                      </wps:style>
-                      <wps:txbx>
-                        <w:txbxContent>
-                          <w:p>
-                            <w:pPr>
-                              <w:spacing w:after="0" w:line="360" w:lineRule="auto"/>
-                              <w:jc w:val="center"/>
-                            </w:pPr>
-                            <w:r>
-                              <w:t>Types ‘1’</w:t>
-                            </w:r>
-                          </w:p>
-                        </w:txbxContent>
-                      </wps:txbx>
-                      <wps:bodyPr rot="0" spcFirstLastPara="0" vertOverflow="overflow" horzOverflow="overflow" vert="horz" wrap="square" lIns="91440" tIns="45720" rIns="91440" bIns="45720" numCol="1" spcCol="0" rtlCol="0" fromWordArt="0" anchor="ctr" anchorCtr="0" forceAA="0" compatLnSpc="1">
-                        <a:prstTxWarp prst="textNoShape">
-                          <a:avLst/>
-                        </a:prstTxWarp>
-                        <a:noAutofit/>
-                      </wps:bodyPr>
-                    </wps:wsp>
-                  </a:graphicData>
-                </a:graphic>
-                <wp14:sizeRelV relativeFrom="margin">
-                  <wp14:pctHeight>0</wp14:pctHeight>
-                </wp14:sizeRelV>
-              </wp:anchor>
-            </w:drawing>
-          </mc:Choice>
-          <mc:Fallback>
-            <w:pict>
-              <v:shape w14:anchorId="2A77E374" id="Text Box 5" o:spid="_x0000_s1032" type="#_x0000_t202" style="position:absolute;left:0;text-align:left;margin-left:97.2pt;margin-top:119.45pt;width:113.4pt;height:34.8pt;z-index:251662336;visibility:visible;mso-wrap-style:square;mso-height-percent:0;mso-wrap-distance-left:9pt;mso-wrap-distance-top:0;mso-wrap-distance-right:9pt;mso-wrap-distance-bottom:0;mso-position-horizontal:absolute;mso-position-horizontal-relative:text;mso-position-vertical:absolute;mso-position-vertical-relative:text;mso-height-percent:0;mso-height-relative:margin;v-text-anchor:middle" o:gfxdata="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" filled="f" strokecolor="black [3200]" strokeweight="1pt">
-                <v:stroke joinstyle="round"/>
-                <v:textbox>
-                  <w:txbxContent>
-                    <w:p>
-                      <w:pPr>
-                        <w:spacing w:after="0" w:line="360" w:lineRule="auto"/>
-                        <w:jc w:val="center"/>
-                      </w:pPr>
-                      <w:r>
-                        <w:t>Types ‘1’</w:t>
-                      </w:r>
-                    </w:p>
-                  </w:txbxContent>
-                </v:textbox>
-              </v:shape>
-            </w:pict>
-          </mc:Fallback>
-        </mc:AlternateContent>
-      </w:r>
-      <w:r>
-        <w:rPr>
-          <w:rFonts w:ascii="Times New Roman" w:hAnsi="Times New Roman" w:cs="Times New Roman"/>
-          <w:b/>
-          <w:bCs/>
-          <w:noProof/>
-          <w:u w:val="single"/>
-        </w:rPr>
-        <mc:AlternateContent>
-          <mc:Choice Requires="wps">
-            <w:drawing>
-              <wp:anchor distT="0" distB="0" distL="114300" distR="114300" simplePos="0" relativeHeight="251661312" behindDoc="0" locked="0" layoutInCell="1" allowOverlap="1" wp14:anchorId="6BC31CCC" wp14:editId="62909CF0">
-                <wp:simplePos x="0" y="0"/>
-                <wp:positionH relativeFrom="column">
-                  <wp:posOffset>1684020</wp:posOffset>
-                </wp:positionH>
-                <wp:positionV relativeFrom="paragraph">
-                  <wp:posOffset>1120775</wp:posOffset>
-                </wp:positionV>
-                <wp:extent cx="2689860" cy="495300"/>
-                <wp:effectExtent l="0" t="0" r="15240" b="19050"/>
-                <wp:wrapNone/>
-                <wp:docPr id="4" name="Rectangle 4"/>
-                <wp:cNvGraphicFramePr/>
-                <a:graphic xmlns:a="http://schemas.openxmlformats.org/drawingml/2006/main">
-                  <a:graphicData uri="http://schemas.microsoft.com/office/word/2010/wordprocessingShape">
-                    <wps:wsp>
-                      <wps:cNvSpPr/>
-                      <wps:spPr>
-                        <a:xfrm>
-                          <a:off x="0" y="0"/>
-                          <a:ext cx="2689860" cy="495300"/>
-                        </a:xfrm>
-                        <a:prstGeom prst="rect">
-                          <a:avLst/>
-                        </a:prstGeom>
-                        <a:ln w="12700">
-                          <a:solidFill>
-                            <a:schemeClr val="tx1"/>
-                          </a:solidFill>
-                        </a:ln>
-                      </wps:spPr>
-                      <wps:style>
-                        <a:lnRef idx="1">
-                          <a:schemeClr val="accent4"/>
-                        </a:lnRef>
-                        <a:fillRef idx="2">
-                          <a:schemeClr val="accent4"/>
-                        </a:fillRef>
-                        <a:effectRef idx="1">
-                          <a:schemeClr val="accent4"/>
-                        </a:effectRef>
-                        <a:fontRef idx="minor">
-                          <a:schemeClr val="dk1"/>
-                        </a:fontRef>
-                      </wps:style>
-                      <wps:txbx>
-                        <w:txbxContent>
-                          <w:p>
-                            <w:pPr>
-                              <w:jc w:val="center"/>
-                              <w:rPr>
-                                <w:sz w:val="36"/>
-                                <w:szCs w:val="36"/>
-                              </w:rPr>
-                            </w:pPr>
-                            <w:r>
-                              <w:rPr>
-                                <w:sz w:val="36"/>
-                                <w:szCs w:val="36"/>
-                              </w:rPr>
-                              <w:t>Main Menu</w:t>
-                            </w:r>
-                          </w:p>
-                        </w:txbxContent>
-                      </wps:txbx>
-                      <wps:bodyPr rot="0" spcFirstLastPara="0" vertOverflow="overflow" horzOverflow="overflow" vert="horz" wrap="square" lIns="91440" tIns="45720" rIns="91440" bIns="45720" numCol="1" spcCol="0" rtlCol="0" fromWordArt="0" anchor="ctr" anchorCtr="0" forceAA="0" compatLnSpc="1">
-                        <a:prstTxWarp prst="textNoShape">
-                          <a:avLst/>
-                        </a:prstTxWarp>
-                        <a:noAutofit/>
-                      </wps:bodyPr>
-                    </wps:wsp>
-                  </a:graphicData>
-                </a:graphic>
-              </wp:anchor>
-            </w:drawing>
-          </mc:Choice>
-          <mc:Fallback>
-            <w:pict>
-              <v:rect w14:anchorId="6BC31CCC" id="Rectangle 4" o:spid="_x0000_s1033" style="position:absolute;left:0;text-align:left;margin-left:132.6pt;margin-top:88.25pt;width:211.8pt;height:39pt;z-index:251661312;visibility:visible;mso-wrap-style:square;mso-wrap-distance-left:9pt;mso-wrap-distance-top:0;mso-wrap-distance-right:9pt;mso-wrap-distance-bottom:0;mso-position-horizontal:absolute;mso-position-horizontal-relative:text;mso-position-vertical:absolute;mso-position-vertical-relative:text;v-text-anchor:middle" o:gfxdata="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" fillcolor="#ffd555 [2167]" strokecolor="black [3213]" strokeweight="1pt">
-                <v:fill color2="#ffcc31 [2615]" rotate="t" colors="0 #ffdd9c;.5 #ffd78e;1 #ffd479" focus="100%" type="gradient">
-                  <o:fill v:ext="view" type="gradientUnscaled"/>
-                </v:fill>
-                <v:textbox>
-                  <w:txbxContent>
-                    <w:p>
-                      <w:pPr>
-                        <w:jc w:val="center"/>
-                        <w:rPr>
-                          <w:sz w:val="36"/>
-                          <w:szCs w:val="36"/>
-                        </w:rPr>
-                      </w:pPr>
-                      <w:r>
-                        <w:rPr>
-                          <w:sz w:val="36"/>
-                          <w:szCs w:val="36"/>
-                        </w:rPr>
-                        <w:t>Main Menu</w:t>
-                      </w:r>
-                    </w:p>
-                  </w:txbxContent>
-                </v:textbox>
-              </v:rect>
-            </w:pict>
-          </mc:Fallback>
-        </mc:AlternateContent>
-      </w:r>
-      <w:r>
-        <w:rPr>
-          <w:rFonts w:ascii="Times New Roman" w:hAnsi="Times New Roman" w:cs="Times New Roman"/>
-          <w:b/>
-          <w:bCs/>
-          <w:noProof/>
-          <w:u w:val="single"/>
-        </w:rPr>
-        <mc:AlternateContent>
-          <mc:Choice Requires="wps">
-            <w:drawing>
-              <wp:anchor distT="0" distB="0" distL="114300" distR="114300" simplePos="0" relativeHeight="251660288" behindDoc="0" locked="0" layoutInCell="1" allowOverlap="1" wp14:anchorId="400468E9" wp14:editId="4C389F3F">
-                <wp:simplePos x="0" y="0"/>
-                <wp:positionH relativeFrom="column">
-                  <wp:posOffset>3040380</wp:posOffset>
-                </wp:positionH>
-                <wp:positionV relativeFrom="paragraph">
-                  <wp:posOffset>366395</wp:posOffset>
-                </wp:positionV>
-                <wp:extent cx="0" cy="662940"/>
-                <wp:effectExtent l="114300" t="0" r="95250" b="60960"/>
-                <wp:wrapNone/>
-                <wp:docPr id="3" name="Straight Arrow Connector 3"/>
-                <wp:cNvGraphicFramePr/>
-                <a:graphic xmlns:a="http://schemas.openxmlformats.org/drawingml/2006/main">
-                  <a:graphicData uri="http://schemas.microsoft.com/office/word/2010/wordprocessingShape">
-                    <wps:wsp>
-                      <wps:cNvCnPr/>
-                      <wps:spPr>
-                        <a:xfrm>
-                          <a:off x="0" y="0"/>
-                          <a:ext cx="0" cy="662940"/>
-                        </a:xfrm>
-                        <a:prstGeom prst="straightConnector1">
-                          <a:avLst/>
-                        </a:prstGeom>
-                        <a:ln w="57150">
-                          <a:solidFill>
-                            <a:schemeClr val="tx1"/>
-                          </a:solidFill>
-                          <a:tailEnd type="triangle"/>
-                        </a:ln>
-                      </wps:spPr>
-                      <wps:style>
-                        <a:lnRef idx="1">
-                          <a:schemeClr val="accent1"/>
-                        </a:lnRef>
-                        <a:fillRef idx="0">
-                          <a:schemeClr val="accent1"/>
-                        </a:fillRef>
-                        <a:effectRef idx="0">
-                          <a:schemeClr val="accent1"/>
-                        </a:effectRef>
-                        <a:fontRef idx="minor">
-                          <a:schemeClr val="tx1"/>
-                        </a:fontRef>
-                      </wps:style>
-                      <wps:bodyPr/>
-                    </wps:wsp>
-                  </a:graphicData>
-                </a:graphic>
-              </wp:anchor>
-            </w:drawing>
-          </mc:Choice>
-          <mc:Fallback>
-            <w:pict>
-              <v:shape w14:anchorId="2F39C80A" id="Straight Arrow Connector 3" o:spid="_x0000_s1026" type="#_x0000_t32" style="position:absolute;margin-left:239.4pt;margin-top:28.85pt;width:0;height:52.2pt;z-index:251660288;visibility:visible;mso-wrap-style:square;mso-wrap-distance-left:9pt;mso-wrap-distance-top:0;mso-wrap-distance-right:9pt;mso-wrap-distance-bottom:0;mso-position-horizontal:absolute;mso-position-horizontal-relative:text;mso-position-vertical:absolute;mso-position-vertical-relative:text" o:gfxdata="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" strokecolor="black [3213]" strokeweight="4.5pt">
-                <v:stroke endarrow="block" joinstyle="miter"/>
-              </v:shape>
             </w:pict>
           </mc:Fallback>
         </mc:AlternateContent>
@@ -2209,7 +2645,7 @@
 </file>
 
 <file path=customXml/itemProps1.xml><?xml version="1.0" encoding="utf-8"?>
-<ds:datastoreItem xmlns:ds="http://schemas.openxmlformats.org/officeDocument/2006/customXml" ds:itemID="{BE38358A-89CE-4623-880C-C50DE16BEFDD}">
+<ds:datastoreItem xmlns:ds="http://schemas.openxmlformats.org/officeDocument/2006/customXml" ds:itemID="{5DB7548D-D38F-471B-B340-3C00F6DA03F8}">
   <ds:schemaRefs>
     <ds:schemaRef ds:uri="http://schemas.openxmlformats.org/officeDocument/2006/bibliography"/>
   </ds:schemaRefs>

</xml_diff>